<commit_message>
Made a test case and conducted testing
</commit_message>
<xml_diff>
--- a/lab11/Report/Report.docx
+++ b/lab11/Report/Report.docx
@@ -747,7 +747,6 @@
         <w:t xml:space="preserve"> </w:t>
       </w:r>
       <w:proofErr w:type="spellStart"/>
-      <w:proofErr w:type="gramStart"/>
       <w:r>
         <w:rPr>
           <w:color w:val="000000"/>
@@ -769,7 +768,6 @@
         <w:t>електроного</w:t>
       </w:r>
       <w:proofErr w:type="spellEnd"/>
-      <w:proofErr w:type="gramEnd"/>
       <w:r>
         <w:rPr>
           <w:color w:val="000000"/>
@@ -4485,21 +4483,7 @@
         <w:rPr>
           <w:color w:val="000000"/>
         </w:rPr>
-        <w:t xml:space="preserve"> </w:t>
-      </w:r>
-      <w:proofErr w:type="gramStart"/>
-      <w:r>
-        <w:rPr>
-          <w:color w:val="000000"/>
-        </w:rPr>
-        <w:t>у файл</w:t>
-      </w:r>
-      <w:proofErr w:type="gramEnd"/>
-      <w:r>
-        <w:rPr>
-          <w:color w:val="000000"/>
-        </w:rPr>
-        <w:t xml:space="preserve"> - </w:t>
+        <w:t xml:space="preserve"> у файл - </w:t>
       </w:r>
       <w:proofErr w:type="spellStart"/>
       <w:r>
@@ -5853,7 +5837,6 @@
         <w:t xml:space="preserve">- </w:t>
       </w:r>
       <w:proofErr w:type="spellStart"/>
-      <w:proofErr w:type="gramStart"/>
       <w:r>
         <w:rPr>
           <w:color w:val="000000"/>
@@ -5875,7 +5858,6 @@
         <w:t>запису</w:t>
       </w:r>
       <w:proofErr w:type="spellEnd"/>
-      <w:proofErr w:type="gramEnd"/>
       <w:r>
         <w:rPr>
           <w:color w:val="000000"/>
@@ -6299,21 +6281,7 @@
         <w:rPr>
           <w:color w:val="000000"/>
         </w:rPr>
-        <w:t xml:space="preserve"> </w:t>
-      </w:r>
-      <w:proofErr w:type="gramStart"/>
-      <w:r>
-        <w:rPr>
-          <w:color w:val="000000"/>
-        </w:rPr>
-        <w:t>у файл</w:t>
-      </w:r>
-      <w:proofErr w:type="gramEnd"/>
-      <w:r>
-        <w:rPr>
-          <w:color w:val="000000"/>
-        </w:rPr>
-        <w:t xml:space="preserve">, </w:t>
+        <w:t xml:space="preserve"> у файл, </w:t>
       </w:r>
       <w:proofErr w:type="spellStart"/>
       <w:r>
@@ -9228,7 +9196,6 @@
         <w:t xml:space="preserve"> (</w:t>
       </w:r>
       <w:proofErr w:type="spellStart"/>
-      <w:proofErr w:type="gramStart"/>
       <w:r>
         <w:rPr>
           <w:color w:val="000000"/>
@@ -9240,14 +9207,7 @@
         <w:rPr>
           <w:color w:val="000000"/>
         </w:rPr>
-        <w:t>)  список</w:t>
-      </w:r>
-      <w:proofErr w:type="gramEnd"/>
-      <w:r>
-        <w:rPr>
-          <w:color w:val="000000"/>
-        </w:rPr>
-        <w:t>. </w:t>
+        <w:t>)  список. </w:t>
       </w:r>
     </w:p>
     <w:p/>
@@ -10385,21 +10345,7 @@
         <w:rPr>
           <w:color w:val="000000"/>
         </w:rPr>
-        <w:t xml:space="preserve"> </w:t>
-      </w:r>
-      <w:proofErr w:type="gramStart"/>
-      <w:r>
-        <w:rPr>
-          <w:color w:val="000000"/>
-        </w:rPr>
-        <w:t>у курсах</w:t>
-      </w:r>
-      <w:proofErr w:type="gramEnd"/>
-      <w:r>
-        <w:rPr>
-          <w:color w:val="000000"/>
-        </w:rPr>
-        <w:t xml:space="preserve"> </w:t>
+        <w:t xml:space="preserve"> у курсах </w:t>
       </w:r>
       <w:proofErr w:type="spellStart"/>
       <w:r>
@@ -13108,7 +13054,6 @@
         <w:t xml:space="preserve"> час запуску </w:t>
       </w:r>
       <w:proofErr w:type="spellStart"/>
-      <w:proofErr w:type="gramStart"/>
       <w:r>
         <w:rPr>
           <w:color w:val="000000"/>
@@ -13130,7 +13075,6 @@
         <w:t>розробка</w:t>
       </w:r>
       <w:proofErr w:type="spellEnd"/>
-      <w:proofErr w:type="gramEnd"/>
       <w:r>
         <w:rPr>
           <w:color w:val="000000"/>
@@ -13356,7 +13300,6 @@
         <w:t xml:space="preserve"> з </w:t>
       </w:r>
       <w:proofErr w:type="spellStart"/>
-      <w:proofErr w:type="gramStart"/>
       <w:r>
         <w:rPr>
           <w:color w:val="000000"/>
@@ -13378,7 +13321,6 @@
         <w:t>реалізація</w:t>
       </w:r>
       <w:proofErr w:type="spellEnd"/>
-      <w:proofErr w:type="gramEnd"/>
       <w:r>
         <w:rPr>
           <w:color w:val="000000"/>
@@ -13680,14 +13622,7 @@
         <w:rPr>
           <w:color w:val="000000"/>
         </w:rPr>
-        <w:t xml:space="preserve"> у </w:t>
-      </w:r>
-      <w:proofErr w:type="gramStart"/>
-      <w:r>
-        <w:rPr>
-          <w:color w:val="000000"/>
-        </w:rPr>
-        <w:t xml:space="preserve">файл:  </w:t>
+        <w:t xml:space="preserve"> у файл:  </w:t>
       </w:r>
       <w:proofErr w:type="spellStart"/>
       <w:r>
@@ -13697,7 +13632,6 @@
         <w:t>розробка</w:t>
       </w:r>
       <w:proofErr w:type="spellEnd"/>
-      <w:proofErr w:type="gramEnd"/>
       <w:r>
         <w:rPr>
           <w:color w:val="000000"/>
@@ -15853,15 +15787,7 @@
       </w:r>
       <w:proofErr w:type="spellEnd"/>
       <w:r>
-        <w:t xml:space="preserve"> &lt;&lt; </w:t>
-      </w:r>
-      <w:proofErr w:type="spellStart"/>
-      <w:r>
-        <w:t>endl</w:t>
-      </w:r>
-      <w:proofErr w:type="spellEnd"/>
-      <w:r>
-        <w:t>;</w:t>
+        <w:t xml:space="preserve"> &lt;&lt; endl;</w:t>
       </w:r>
     </w:p>
     <w:p>
@@ -17977,6 +17903,2875 @@
         <w:t xml:space="preserve"> програму для управління реєстром автомобілів, що включає модуль виведення реєстру, який дозволяє користувачеві переглядати інформацію про всі автомобілі на екрані або в текстовому файлі. Модуль додавання нового запису дозволяє легко додавати нові записи про автомобілі до реєстру, щоб забезпечити актуальність даних. Модуль пошуку за державним номером забезпечує швидкий доступ до інформації про конкретний автомобіль шляхом пошуку за його номерною плиткою. В разі відсутності запису з вказаним номером, користувач отримає відповідне повідомлення. Модуль вилучення запису дає можливість користувачеві видаляти конкретні записи з реєстру, що є корисним для збереження актуальності даних. Крім того, команда реалізувала модуль автоматичного запису реєстру у файл, що дозволяє автоматично зберігати дані при завершенні роботи програми, забезпечуючи надійну збереженість і доступність інформації для майбутнього використання. Загалом, програма виконує свої завдання ефективно і надійно, допомагаючи в управлінні та підтримці реєстру автомобілів.</w:t>
       </w:r>
     </w:p>
+    <w:p>
+      <w:pPr>
+        <w:spacing w:after="160" w:line="259" w:lineRule="auto"/>
+      </w:pPr>
+      <w:r>
+        <w:br w:type="page"/>
+      </w:r>
+    </w:p>
+    <w:tbl>
+      <w:tblPr>
+        <w:tblpPr w:leftFromText="180" w:rightFromText="180" w:vertAnchor="text" w:tblpXSpec="right" w:tblpY="1"/>
+        <w:tblOverlap w:val="never"/>
+        <w:tblW w:w="0" w:type="auto"/>
+        <w:tblBorders>
+          <w:top w:val="single" w:sz="18" w:space="0" w:color="999999"/>
+          <w:left w:val="single" w:sz="18" w:space="0" w:color="999999"/>
+          <w:bottom w:val="single" w:sz="18" w:space="0" w:color="999999"/>
+          <w:right w:val="single" w:sz="18" w:space="0" w:color="999999"/>
+          <w:insideH w:val="single" w:sz="18" w:space="0" w:color="999999"/>
+          <w:insideV w:val="single" w:sz="18" w:space="0" w:color="999999"/>
+        </w:tblBorders>
+        <w:tblLook w:val="01E0" w:firstRow="1" w:lastRow="1" w:firstColumn="1" w:lastColumn="1" w:noHBand="0" w:noVBand="0"/>
+      </w:tblPr>
+      <w:tblGrid>
+        <w:gridCol w:w="2646"/>
+        <w:gridCol w:w="3296"/>
+      </w:tblGrid>
+      <w:tr>
+        <w:trPr>
+          <w:trHeight w:val="567"/>
+        </w:trPr>
+        <w:tc>
+          <w:tcPr>
+            <w:tcW w:w="2646" w:type="dxa"/>
+            <w:vAlign w:val="center"/>
+          </w:tcPr>
+          <w:p>
+            <w:pPr>
+              <w:ind w:right="-214"/>
+              <w:rPr>
+                <w:rFonts w:ascii="Arial Narrow" w:hAnsi="Arial Narrow"/>
+                <w:sz w:val="16"/>
+                <w:szCs w:val="16"/>
+              </w:rPr>
+            </w:pPr>
+            <w:r>
+              <w:rPr>
+                <w:rFonts w:ascii="Arial Narrow" w:hAnsi="Arial Narrow"/>
+                <w:sz w:val="16"/>
+                <w:szCs w:val="16"/>
+              </w:rPr>
+              <w:lastRenderedPageBreak/>
+              <w:t>Назва тестового набору</w:t>
+            </w:r>
+          </w:p>
+          <w:p>
+            <w:pPr>
+              <w:ind w:right="-214"/>
+              <w:rPr>
+                <w:rFonts w:ascii="Arial Narrow" w:hAnsi="Arial Narrow"/>
+                <w:sz w:val="16"/>
+                <w:szCs w:val="16"/>
+              </w:rPr>
+            </w:pPr>
+            <w:proofErr w:type="spellStart"/>
+            <w:r>
+              <w:rPr>
+                <w:rFonts w:ascii="Arial Narrow" w:hAnsi="Arial Narrow" w:cs="Arial"/>
+                <w:sz w:val="16"/>
+                <w:szCs w:val="16"/>
+              </w:rPr>
+              <w:t>Test</w:t>
+            </w:r>
+            <w:proofErr w:type="spellEnd"/>
+            <w:r>
+              <w:rPr>
+                <w:rFonts w:ascii="Arial Narrow" w:hAnsi="Arial Narrow" w:cs="Arial"/>
+                <w:sz w:val="16"/>
+                <w:szCs w:val="16"/>
+              </w:rPr>
+              <w:t xml:space="preserve"> </w:t>
+            </w:r>
+            <w:proofErr w:type="spellStart"/>
+            <w:r>
+              <w:rPr>
+                <w:rFonts w:ascii="Arial Narrow" w:hAnsi="Arial Narrow" w:cs="Arial"/>
+                <w:sz w:val="16"/>
+                <w:szCs w:val="16"/>
+              </w:rPr>
+              <w:t>Suite</w:t>
+            </w:r>
+            <w:proofErr w:type="spellEnd"/>
+            <w:r>
+              <w:rPr>
+                <w:rFonts w:ascii="Arial Narrow" w:hAnsi="Arial Narrow" w:cs="Arial"/>
+                <w:sz w:val="16"/>
+                <w:szCs w:val="16"/>
+              </w:rPr>
+              <w:t xml:space="preserve"> </w:t>
+            </w:r>
+            <w:proofErr w:type="spellStart"/>
+            <w:r>
+              <w:rPr>
+                <w:rFonts w:ascii="Arial Narrow" w:hAnsi="Arial Narrow" w:cs="Arial"/>
+                <w:sz w:val="16"/>
+                <w:szCs w:val="16"/>
+              </w:rPr>
+              <w:t>Description</w:t>
+            </w:r>
+            <w:proofErr w:type="spellEnd"/>
+          </w:p>
+        </w:tc>
+        <w:tc>
+          <w:tcPr>
+            <w:tcW w:w="3296" w:type="dxa"/>
+            <w:vAlign w:val="center"/>
+          </w:tcPr>
+          <w:p>
+            <w:pPr>
+              <w:ind w:left="104"/>
+              <w:rPr>
+                <w:rFonts w:ascii="Arial Narrow" w:hAnsi="Arial Narrow"/>
+                <w:sz w:val="16"/>
+                <w:szCs w:val="16"/>
+              </w:rPr>
+            </w:pPr>
+            <w:r>
+              <w:rPr>
+                <w:rFonts w:ascii="Arial Narrow" w:hAnsi="Arial Narrow"/>
+                <w:sz w:val="16"/>
+                <w:szCs w:val="16"/>
+                <w:lang w:val="en-US"/>
+              </w:rPr>
+              <w:t>TS_</w:t>
+            </w:r>
+            <w:r>
+              <w:rPr>
+                <w:rFonts w:ascii="Arial Narrow" w:hAnsi="Arial Narrow"/>
+                <w:sz w:val="16"/>
+                <w:szCs w:val="16"/>
+              </w:rPr>
+              <w:t>11</w:t>
+            </w:r>
+          </w:p>
+        </w:tc>
+      </w:tr>
+      <w:tr>
+        <w:trPr>
+          <w:trHeight w:val="567"/>
+        </w:trPr>
+        <w:tc>
+          <w:tcPr>
+            <w:tcW w:w="2646" w:type="dxa"/>
+            <w:vAlign w:val="center"/>
+          </w:tcPr>
+          <w:p>
+            <w:pPr>
+              <w:ind w:right="-214"/>
+              <w:rPr>
+                <w:rFonts w:ascii="Arial Narrow" w:hAnsi="Arial Narrow"/>
+                <w:sz w:val="16"/>
+                <w:szCs w:val="16"/>
+              </w:rPr>
+            </w:pPr>
+            <w:r>
+              <w:rPr>
+                <w:rFonts w:ascii="Arial Narrow" w:hAnsi="Arial Narrow"/>
+                <w:sz w:val="16"/>
+                <w:szCs w:val="16"/>
+              </w:rPr>
+              <w:t xml:space="preserve">Назва </w:t>
+            </w:r>
+            <w:proofErr w:type="spellStart"/>
+            <w:r>
+              <w:rPr>
+                <w:rFonts w:ascii="Arial Narrow" w:hAnsi="Arial Narrow"/>
+                <w:sz w:val="16"/>
+                <w:szCs w:val="16"/>
+              </w:rPr>
+              <w:t>проекта</w:t>
+            </w:r>
+            <w:proofErr w:type="spellEnd"/>
+            <w:r>
+              <w:rPr>
+                <w:rFonts w:ascii="Arial Narrow" w:hAnsi="Arial Narrow"/>
+                <w:sz w:val="16"/>
+                <w:szCs w:val="16"/>
+              </w:rPr>
+              <w:t xml:space="preserve"> / ПЗ</w:t>
+            </w:r>
+          </w:p>
+          <w:p>
+            <w:pPr>
+              <w:ind w:right="-214"/>
+              <w:rPr>
+                <w:rFonts w:ascii="Arial Narrow" w:hAnsi="Arial Narrow"/>
+                <w:sz w:val="16"/>
+                <w:szCs w:val="16"/>
+              </w:rPr>
+            </w:pPr>
+            <w:proofErr w:type="spellStart"/>
+            <w:r>
+              <w:rPr>
+                <w:rFonts w:ascii="Arial Narrow" w:hAnsi="Arial Narrow" w:cs="Arial"/>
+                <w:sz w:val="16"/>
+                <w:szCs w:val="16"/>
+              </w:rPr>
+              <w:t>Name</w:t>
+            </w:r>
+            <w:proofErr w:type="spellEnd"/>
+            <w:r>
+              <w:rPr>
+                <w:rFonts w:ascii="Arial Narrow" w:hAnsi="Arial Narrow" w:cs="Arial"/>
+                <w:sz w:val="16"/>
+                <w:szCs w:val="16"/>
+              </w:rPr>
+              <w:t xml:space="preserve"> </w:t>
+            </w:r>
+            <w:proofErr w:type="spellStart"/>
+            <w:r>
+              <w:rPr>
+                <w:rFonts w:ascii="Arial Narrow" w:hAnsi="Arial Narrow" w:cs="Arial"/>
+                <w:sz w:val="16"/>
+                <w:szCs w:val="16"/>
+              </w:rPr>
+              <w:t>of</w:t>
+            </w:r>
+            <w:proofErr w:type="spellEnd"/>
+            <w:r>
+              <w:rPr>
+                <w:rFonts w:ascii="Arial Narrow" w:hAnsi="Arial Narrow" w:cs="Arial"/>
+                <w:sz w:val="16"/>
+                <w:szCs w:val="16"/>
+              </w:rPr>
+              <w:t xml:space="preserve"> Project / </w:t>
+            </w:r>
+            <w:proofErr w:type="spellStart"/>
+            <w:r>
+              <w:rPr>
+                <w:rFonts w:ascii="Arial Narrow" w:hAnsi="Arial Narrow" w:cs="Arial"/>
+                <w:sz w:val="16"/>
+                <w:szCs w:val="16"/>
+              </w:rPr>
+              <w:t>Software</w:t>
+            </w:r>
+            <w:proofErr w:type="spellEnd"/>
+          </w:p>
+        </w:tc>
+        <w:tc>
+          <w:tcPr>
+            <w:tcW w:w="3296" w:type="dxa"/>
+            <w:vAlign w:val="center"/>
+          </w:tcPr>
+          <w:p>
+            <w:pPr>
+              <w:ind w:left="104"/>
+              <w:rPr>
+                <w:rFonts w:ascii="Arial Narrow" w:hAnsi="Arial Narrow"/>
+                <w:sz w:val="16"/>
+                <w:szCs w:val="16"/>
+              </w:rPr>
+            </w:pPr>
+            <w:r>
+              <w:rPr>
+                <w:rFonts w:ascii="Arial Narrow" w:hAnsi="Arial Narrow"/>
+                <w:sz w:val="16"/>
+                <w:szCs w:val="16"/>
+              </w:rPr>
+              <w:t>Honcharenko-task_</w:t>
+            </w:r>
+            <w:r>
+              <w:rPr>
+                <w:rFonts w:ascii="Arial Narrow" w:hAnsi="Arial Narrow"/>
+                <w:sz w:val="16"/>
+                <w:szCs w:val="16"/>
+              </w:rPr>
+              <w:t>11</w:t>
+            </w:r>
+          </w:p>
+        </w:tc>
+      </w:tr>
+      <w:tr>
+        <w:trPr>
+          <w:trHeight w:val="567"/>
+        </w:trPr>
+        <w:tc>
+          <w:tcPr>
+            <w:tcW w:w="2646" w:type="dxa"/>
+            <w:vAlign w:val="center"/>
+          </w:tcPr>
+          <w:p>
+            <w:pPr>
+              <w:ind w:right="-214"/>
+              <w:rPr>
+                <w:rFonts w:ascii="Arial Narrow" w:hAnsi="Arial Narrow"/>
+                <w:sz w:val="16"/>
+                <w:szCs w:val="16"/>
+              </w:rPr>
+            </w:pPr>
+            <w:r>
+              <w:rPr>
+                <w:rFonts w:ascii="Arial Narrow" w:hAnsi="Arial Narrow"/>
+                <w:sz w:val="16"/>
+                <w:szCs w:val="16"/>
+              </w:rPr>
+              <w:t>Рівень тестування</w:t>
+            </w:r>
+          </w:p>
+          <w:p>
+            <w:pPr>
+              <w:ind w:right="-214"/>
+              <w:rPr>
+                <w:rFonts w:ascii="Arial Narrow" w:hAnsi="Arial Narrow" w:cs="Arial"/>
+                <w:sz w:val="16"/>
+                <w:szCs w:val="16"/>
+              </w:rPr>
+            </w:pPr>
+            <w:proofErr w:type="spellStart"/>
+            <w:r>
+              <w:rPr>
+                <w:rFonts w:ascii="Arial Narrow" w:hAnsi="Arial Narrow" w:cs="Arial"/>
+                <w:sz w:val="16"/>
+                <w:szCs w:val="16"/>
+              </w:rPr>
+              <w:t>Level</w:t>
+            </w:r>
+            <w:proofErr w:type="spellEnd"/>
+            <w:r>
+              <w:rPr>
+                <w:rFonts w:ascii="Arial Narrow" w:hAnsi="Arial Narrow" w:cs="Arial"/>
+                <w:sz w:val="16"/>
+                <w:szCs w:val="16"/>
+              </w:rPr>
+              <w:t xml:space="preserve"> </w:t>
+            </w:r>
+            <w:proofErr w:type="spellStart"/>
+            <w:r>
+              <w:rPr>
+                <w:rFonts w:ascii="Arial Narrow" w:hAnsi="Arial Narrow" w:cs="Arial"/>
+                <w:sz w:val="16"/>
+                <w:szCs w:val="16"/>
+              </w:rPr>
+              <w:t>of</w:t>
+            </w:r>
+            <w:proofErr w:type="spellEnd"/>
+            <w:r>
+              <w:rPr>
+                <w:rFonts w:ascii="Arial Narrow" w:hAnsi="Arial Narrow" w:cs="Arial"/>
+                <w:sz w:val="16"/>
+                <w:szCs w:val="16"/>
+              </w:rPr>
+              <w:t xml:space="preserve"> </w:t>
+            </w:r>
+            <w:proofErr w:type="spellStart"/>
+            <w:r>
+              <w:rPr>
+                <w:rFonts w:ascii="Arial Narrow" w:hAnsi="Arial Narrow" w:cs="Arial"/>
+                <w:sz w:val="16"/>
+                <w:szCs w:val="16"/>
+              </w:rPr>
+              <w:t>Testing</w:t>
+            </w:r>
+            <w:proofErr w:type="spellEnd"/>
+          </w:p>
+        </w:tc>
+        <w:tc>
+          <w:tcPr>
+            <w:tcW w:w="3296" w:type="dxa"/>
+            <w:vAlign w:val="center"/>
+          </w:tcPr>
+          <w:p>
+            <w:pPr>
+              <w:ind w:left="104" w:right="-218"/>
+              <w:rPr>
+                <w:rFonts w:ascii="Arial Narrow" w:hAnsi="Arial Narrow"/>
+                <w:sz w:val="16"/>
+                <w:szCs w:val="16"/>
+                <w:lang w:val="en-US"/>
+              </w:rPr>
+            </w:pPr>
+            <w:r>
+              <w:rPr>
+                <w:rFonts w:ascii="Arial Narrow" w:hAnsi="Arial Narrow"/>
+                <w:sz w:val="16"/>
+                <w:szCs w:val="16"/>
+              </w:rPr>
+              <w:t>системний</w:t>
+            </w:r>
+            <w:r>
+              <w:rPr>
+                <w:rFonts w:ascii="Arial Narrow" w:hAnsi="Arial Narrow"/>
+                <w:sz w:val="16"/>
+                <w:szCs w:val="16"/>
+                <w:lang w:val="en-US"/>
+              </w:rPr>
+              <w:t xml:space="preserve">  /  </w:t>
+            </w:r>
+            <w:proofErr w:type="spellStart"/>
+            <w:r>
+              <w:rPr>
+                <w:rFonts w:ascii="Arial Narrow" w:hAnsi="Arial Narrow"/>
+                <w:sz w:val="16"/>
+                <w:szCs w:val="16"/>
+              </w:rPr>
+              <w:t>System</w:t>
+            </w:r>
+            <w:proofErr w:type="spellEnd"/>
+            <w:r>
+              <w:rPr>
+                <w:rFonts w:ascii="Arial Narrow" w:hAnsi="Arial Narrow"/>
+                <w:sz w:val="16"/>
+                <w:szCs w:val="16"/>
+              </w:rPr>
+              <w:t xml:space="preserve"> </w:t>
+            </w:r>
+            <w:proofErr w:type="spellStart"/>
+            <w:r>
+              <w:rPr>
+                <w:rFonts w:ascii="Arial Narrow" w:hAnsi="Arial Narrow"/>
+                <w:sz w:val="16"/>
+                <w:szCs w:val="16"/>
+              </w:rPr>
+              <w:t>Testing</w:t>
+            </w:r>
+            <w:proofErr w:type="spellEnd"/>
+          </w:p>
+        </w:tc>
+      </w:tr>
+      <w:tr>
+        <w:trPr>
+          <w:trHeight w:val="567"/>
+        </w:trPr>
+        <w:tc>
+          <w:tcPr>
+            <w:tcW w:w="2646" w:type="dxa"/>
+            <w:vAlign w:val="center"/>
+          </w:tcPr>
+          <w:p>
+            <w:pPr>
+              <w:ind w:right="-214"/>
+              <w:rPr>
+                <w:rFonts w:ascii="Arial Narrow" w:hAnsi="Arial Narrow" w:cs="Arial"/>
+                <w:sz w:val="16"/>
+                <w:szCs w:val="16"/>
+              </w:rPr>
+            </w:pPr>
+            <w:r>
+              <w:rPr>
+                <w:rFonts w:ascii="Arial Narrow" w:hAnsi="Arial Narrow"/>
+                <w:sz w:val="16"/>
+                <w:szCs w:val="16"/>
+              </w:rPr>
+              <w:t>Автор тест-</w:t>
+            </w:r>
+            <w:proofErr w:type="spellStart"/>
+            <w:r>
+              <w:rPr>
+                <w:rFonts w:ascii="Arial Narrow" w:hAnsi="Arial Narrow"/>
+                <w:sz w:val="16"/>
+                <w:szCs w:val="16"/>
+              </w:rPr>
+              <w:t>сьюта</w:t>
+            </w:r>
+            <w:proofErr w:type="spellEnd"/>
+            <w:r>
+              <w:rPr>
+                <w:rFonts w:ascii="Arial Narrow" w:hAnsi="Arial Narrow"/>
+                <w:sz w:val="16"/>
+                <w:szCs w:val="16"/>
+              </w:rPr>
+              <w:t xml:space="preserve"> </w:t>
+            </w:r>
+          </w:p>
+          <w:p>
+            <w:pPr>
+              <w:ind w:right="-214"/>
+              <w:rPr>
+                <w:rFonts w:ascii="Arial Narrow" w:hAnsi="Arial Narrow"/>
+                <w:sz w:val="16"/>
+                <w:szCs w:val="16"/>
+              </w:rPr>
+            </w:pPr>
+            <w:proofErr w:type="spellStart"/>
+            <w:r>
+              <w:rPr>
+                <w:rFonts w:ascii="Arial Narrow" w:hAnsi="Arial Narrow" w:cs="Arial"/>
+                <w:sz w:val="16"/>
+                <w:szCs w:val="16"/>
+              </w:rPr>
+              <w:t>Test</w:t>
+            </w:r>
+            <w:proofErr w:type="spellEnd"/>
+            <w:r>
+              <w:rPr>
+                <w:rFonts w:ascii="Arial Narrow" w:hAnsi="Arial Narrow" w:cs="Arial"/>
+                <w:sz w:val="16"/>
+                <w:szCs w:val="16"/>
+              </w:rPr>
+              <w:t xml:space="preserve"> </w:t>
+            </w:r>
+            <w:proofErr w:type="spellStart"/>
+            <w:r>
+              <w:rPr>
+                <w:rFonts w:ascii="Arial Narrow" w:hAnsi="Arial Narrow" w:cs="Arial"/>
+                <w:sz w:val="16"/>
+                <w:szCs w:val="16"/>
+              </w:rPr>
+              <w:t>Suite</w:t>
+            </w:r>
+            <w:proofErr w:type="spellEnd"/>
+            <w:r>
+              <w:rPr>
+                <w:rFonts w:ascii="Arial Narrow" w:hAnsi="Arial Narrow" w:cs="Arial"/>
+                <w:sz w:val="16"/>
+                <w:szCs w:val="16"/>
+              </w:rPr>
+              <w:t xml:space="preserve"> </w:t>
+            </w:r>
+            <w:proofErr w:type="spellStart"/>
+            <w:r>
+              <w:rPr>
+                <w:rFonts w:ascii="Arial Narrow" w:hAnsi="Arial Narrow" w:cs="Arial"/>
+                <w:sz w:val="16"/>
+                <w:szCs w:val="16"/>
+              </w:rPr>
+              <w:t>Author</w:t>
+            </w:r>
+            <w:proofErr w:type="spellEnd"/>
+          </w:p>
+        </w:tc>
+        <w:tc>
+          <w:tcPr>
+            <w:tcW w:w="3296" w:type="dxa"/>
+            <w:vAlign w:val="center"/>
+          </w:tcPr>
+          <w:p>
+            <w:pPr>
+              <w:ind w:left="104"/>
+              <w:rPr>
+                <w:rFonts w:ascii="Arial Narrow" w:hAnsi="Arial Narrow"/>
+                <w:sz w:val="16"/>
+                <w:szCs w:val="16"/>
+              </w:rPr>
+            </w:pPr>
+          </w:p>
+        </w:tc>
+      </w:tr>
+      <w:tr>
+        <w:trPr>
+          <w:trHeight w:val="567"/>
+        </w:trPr>
+        <w:tc>
+          <w:tcPr>
+            <w:tcW w:w="2646" w:type="dxa"/>
+            <w:vAlign w:val="center"/>
+          </w:tcPr>
+          <w:p>
+            <w:pPr>
+              <w:ind w:right="-214"/>
+              <w:rPr>
+                <w:rFonts w:ascii="Arial Narrow" w:hAnsi="Arial Narrow"/>
+                <w:sz w:val="16"/>
+                <w:szCs w:val="16"/>
+              </w:rPr>
+            </w:pPr>
+            <w:r>
+              <w:rPr>
+                <w:rFonts w:ascii="Arial Narrow" w:hAnsi="Arial Narrow"/>
+                <w:sz w:val="16"/>
+                <w:szCs w:val="16"/>
+              </w:rPr>
+              <w:t xml:space="preserve">Виконавець </w:t>
+            </w:r>
+          </w:p>
+          <w:p>
+            <w:pPr>
+              <w:ind w:right="-214"/>
+              <w:rPr>
+                <w:rFonts w:ascii="Arial Narrow" w:hAnsi="Arial Narrow"/>
+                <w:sz w:val="16"/>
+                <w:szCs w:val="16"/>
+              </w:rPr>
+            </w:pPr>
+            <w:proofErr w:type="spellStart"/>
+            <w:r>
+              <w:rPr>
+                <w:rFonts w:ascii="Arial Narrow" w:hAnsi="Arial Narrow" w:cs="Arial"/>
+                <w:sz w:val="16"/>
+                <w:szCs w:val="16"/>
+              </w:rPr>
+              <w:t>Implementer</w:t>
+            </w:r>
+            <w:proofErr w:type="spellEnd"/>
+          </w:p>
+        </w:tc>
+        <w:tc>
+          <w:tcPr>
+            <w:tcW w:w="3296" w:type="dxa"/>
+            <w:vAlign w:val="center"/>
+          </w:tcPr>
+          <w:p>
+            <w:pPr>
+              <w:ind w:left="104"/>
+              <w:rPr>
+                <w:rFonts w:ascii="Arial Narrow" w:hAnsi="Arial Narrow"/>
+                <w:sz w:val="16"/>
+                <w:szCs w:val="16"/>
+                <w:lang w:val="en-US"/>
+              </w:rPr>
+            </w:pPr>
+            <w:proofErr w:type="spellStart"/>
+            <w:r>
+              <w:rPr>
+                <w:rFonts w:ascii="Arial Narrow" w:hAnsi="Arial Narrow"/>
+                <w:sz w:val="16"/>
+                <w:szCs w:val="16"/>
+                <w:lang w:val="en-US"/>
+              </w:rPr>
+              <w:t>Honcharenko</w:t>
+            </w:r>
+            <w:proofErr w:type="spellEnd"/>
+            <w:r>
+              <w:rPr>
+                <w:rFonts w:ascii="Arial Narrow" w:hAnsi="Arial Narrow"/>
+                <w:sz w:val="16"/>
+                <w:szCs w:val="16"/>
+                <w:lang w:val="en-US"/>
+              </w:rPr>
+              <w:t xml:space="preserve"> Vlad</w:t>
+            </w:r>
+          </w:p>
+        </w:tc>
+      </w:tr>
+    </w:tbl>
+    <w:p>
+      <w:pPr>
+        <w:rPr>
+          <w:rFonts w:ascii="Arial Narrow" w:hAnsi="Arial Narrow"/>
+          <w:sz w:val="16"/>
+          <w:szCs w:val="16"/>
+        </w:rPr>
+      </w:pPr>
+    </w:p>
+    <w:p>
+      <w:pPr>
+        <w:rPr>
+          <w:rFonts w:ascii="Arial Narrow" w:hAnsi="Arial Narrow"/>
+          <w:sz w:val="16"/>
+          <w:szCs w:val="16"/>
+        </w:rPr>
+      </w:pPr>
+    </w:p>
+    <w:p>
+      <w:pPr>
+        <w:rPr>
+          <w:rFonts w:ascii="Arial Narrow" w:hAnsi="Arial Narrow"/>
+          <w:sz w:val="16"/>
+          <w:szCs w:val="16"/>
+        </w:rPr>
+      </w:pPr>
+    </w:p>
+    <w:p>
+      <w:pPr>
+        <w:rPr>
+          <w:rFonts w:ascii="Arial Narrow" w:hAnsi="Arial Narrow"/>
+          <w:sz w:val="16"/>
+          <w:szCs w:val="16"/>
+        </w:rPr>
+      </w:pPr>
+    </w:p>
+    <w:p>
+      <w:pPr>
+        <w:rPr>
+          <w:rFonts w:ascii="Arial Narrow" w:hAnsi="Arial Narrow"/>
+          <w:sz w:val="16"/>
+          <w:szCs w:val="16"/>
+        </w:rPr>
+      </w:pPr>
+    </w:p>
+    <w:p>
+      <w:pPr>
+        <w:tabs>
+          <w:tab w:val="center" w:pos="2100"/>
+        </w:tabs>
+        <w:rPr>
+          <w:rFonts w:ascii="Arial Narrow" w:hAnsi="Arial Narrow"/>
+          <w:color w:val="606060"/>
+          <w:spacing w:val="-13"/>
+          <w:sz w:val="16"/>
+          <w:szCs w:val="16"/>
+        </w:rPr>
+      </w:pPr>
+      <w:r>
+        <w:rPr>
+          <w:rFonts w:ascii="Arial Narrow" w:hAnsi="Arial Narrow"/>
+          <w:sz w:val="16"/>
+          <w:szCs w:val="16"/>
+        </w:rPr>
+        <w:br w:type="textWrapping" w:clear="all"/>
+      </w:r>
+    </w:p>
+    <w:tbl>
+      <w:tblPr>
+        <w:tblW w:w="10386" w:type="dxa"/>
+        <w:jc w:val="right"/>
+        <w:tblBorders>
+          <w:top w:val="single" w:sz="18" w:space="0" w:color="999999"/>
+          <w:left w:val="single" w:sz="18" w:space="0" w:color="999999"/>
+          <w:bottom w:val="single" w:sz="18" w:space="0" w:color="999999"/>
+          <w:right w:val="single" w:sz="18" w:space="0" w:color="999999"/>
+          <w:insideH w:val="single" w:sz="18" w:space="0" w:color="999999"/>
+          <w:insideV w:val="single" w:sz="18" w:space="0" w:color="999999"/>
+        </w:tblBorders>
+        <w:tblLook w:val="01E0" w:firstRow="1" w:lastRow="1" w:firstColumn="1" w:lastColumn="1" w:noHBand="0" w:noVBand="0"/>
+      </w:tblPr>
+      <w:tblGrid>
+        <w:gridCol w:w="883"/>
+        <w:gridCol w:w="3917"/>
+        <w:gridCol w:w="3749"/>
+        <w:gridCol w:w="1837"/>
+      </w:tblGrid>
+      <w:tr>
+        <w:trPr>
+          <w:trHeight w:val="1785"/>
+          <w:jc w:val="right"/>
+        </w:trPr>
+        <w:tc>
+          <w:tcPr>
+            <w:tcW w:w="883" w:type="dxa"/>
+            <w:shd w:val="clear" w:color="auto" w:fill="F3F3F3"/>
+            <w:vAlign w:val="center"/>
+          </w:tcPr>
+          <w:p>
+            <w:pPr>
+              <w:jc w:val="center"/>
+              <w:rPr>
+                <w:rFonts w:ascii="Arial Narrow" w:hAnsi="Arial Narrow"/>
+                <w:sz w:val="20"/>
+                <w:szCs w:val="20"/>
+              </w:rPr>
+            </w:pPr>
+            <w:r>
+              <w:rPr>
+                <w:rFonts w:ascii="Arial Narrow" w:hAnsi="Arial Narrow"/>
+                <w:sz w:val="20"/>
+                <w:szCs w:val="20"/>
+              </w:rPr>
+              <w:t xml:space="preserve">Ід-р тест-кейса / </w:t>
+            </w:r>
+            <w:proofErr w:type="spellStart"/>
+            <w:r>
+              <w:rPr>
+                <w:rFonts w:ascii="Arial Narrow" w:hAnsi="Arial Narrow" w:cs="Arial"/>
+                <w:sz w:val="20"/>
+                <w:szCs w:val="20"/>
+              </w:rPr>
+              <w:t>Test</w:t>
+            </w:r>
+            <w:proofErr w:type="spellEnd"/>
+            <w:r>
+              <w:rPr>
+                <w:rFonts w:ascii="Arial Narrow" w:hAnsi="Arial Narrow" w:cs="Arial"/>
+                <w:sz w:val="20"/>
+                <w:szCs w:val="20"/>
+              </w:rPr>
+              <w:t xml:space="preserve"> </w:t>
+            </w:r>
+            <w:proofErr w:type="spellStart"/>
+            <w:r>
+              <w:rPr>
+                <w:rFonts w:ascii="Arial Narrow" w:hAnsi="Arial Narrow" w:cs="Arial"/>
+                <w:sz w:val="20"/>
+                <w:szCs w:val="20"/>
+              </w:rPr>
+              <w:t>Case</w:t>
+            </w:r>
+            <w:proofErr w:type="spellEnd"/>
+            <w:r>
+              <w:rPr>
+                <w:rFonts w:ascii="Arial Narrow" w:hAnsi="Arial Narrow" w:cs="Arial"/>
+                <w:sz w:val="20"/>
+                <w:szCs w:val="20"/>
+              </w:rPr>
+              <w:t xml:space="preserve"> ID</w:t>
+            </w:r>
+          </w:p>
+        </w:tc>
+        <w:tc>
+          <w:tcPr>
+            <w:tcW w:w="3917" w:type="dxa"/>
+            <w:shd w:val="clear" w:color="auto" w:fill="F3F3F3"/>
+            <w:vAlign w:val="center"/>
+          </w:tcPr>
+          <w:p>
+            <w:pPr>
+              <w:jc w:val="center"/>
+              <w:rPr>
+                <w:rFonts w:ascii="Arial Narrow" w:hAnsi="Arial Narrow" w:cs="Arial"/>
+                <w:sz w:val="20"/>
+                <w:szCs w:val="20"/>
+              </w:rPr>
+            </w:pPr>
+            <w:r>
+              <w:rPr>
+                <w:rFonts w:ascii="Arial Narrow" w:hAnsi="Arial Narrow"/>
+                <w:sz w:val="20"/>
+                <w:szCs w:val="20"/>
+              </w:rPr>
+              <w:t xml:space="preserve">Дії (кроки) </w:t>
+            </w:r>
+            <w:r>
+              <w:rPr>
+                <w:rFonts w:ascii="Arial Narrow" w:hAnsi="Arial Narrow" w:cs="Arial"/>
+                <w:sz w:val="20"/>
+                <w:szCs w:val="20"/>
+              </w:rPr>
+              <w:t xml:space="preserve">/ </w:t>
+            </w:r>
+          </w:p>
+          <w:p>
+            <w:pPr>
+              <w:jc w:val="center"/>
+              <w:rPr>
+                <w:rFonts w:ascii="Arial Narrow" w:hAnsi="Arial Narrow" w:cs="Arial"/>
+                <w:sz w:val="20"/>
+                <w:szCs w:val="20"/>
+              </w:rPr>
+            </w:pPr>
+            <w:proofErr w:type="spellStart"/>
+            <w:r>
+              <w:rPr>
+                <w:rFonts w:ascii="Arial Narrow" w:hAnsi="Arial Narrow" w:cs="Arial"/>
+                <w:sz w:val="20"/>
+                <w:szCs w:val="20"/>
+              </w:rPr>
+              <w:t>Action</w:t>
+            </w:r>
+            <w:proofErr w:type="spellEnd"/>
+            <w:r>
+              <w:rPr>
+                <w:rFonts w:ascii="Arial Narrow" w:hAnsi="Arial Narrow" w:cs="Arial"/>
+                <w:sz w:val="20"/>
+                <w:szCs w:val="20"/>
+              </w:rPr>
+              <w:t xml:space="preserve"> </w:t>
+            </w:r>
+          </w:p>
+          <w:p>
+            <w:pPr>
+              <w:jc w:val="center"/>
+              <w:rPr>
+                <w:rFonts w:ascii="Arial Narrow" w:hAnsi="Arial Narrow"/>
+                <w:b/>
+                <w:bCs/>
+                <w:color w:val="2A2A2A"/>
+                <w:sz w:val="20"/>
+                <w:szCs w:val="20"/>
+              </w:rPr>
+            </w:pPr>
+            <w:r>
+              <w:rPr>
+                <w:rFonts w:ascii="Arial Narrow" w:hAnsi="Arial Narrow" w:cs="Arial"/>
+                <w:sz w:val="20"/>
+                <w:szCs w:val="20"/>
+              </w:rPr>
+              <w:t>(</w:t>
+            </w:r>
+            <w:proofErr w:type="spellStart"/>
+            <w:r>
+              <w:rPr>
+                <w:rFonts w:ascii="Arial Narrow" w:hAnsi="Arial Narrow" w:cs="Arial"/>
+                <w:sz w:val="20"/>
+                <w:szCs w:val="20"/>
+              </w:rPr>
+              <w:t>Test</w:t>
+            </w:r>
+            <w:proofErr w:type="spellEnd"/>
+            <w:r>
+              <w:rPr>
+                <w:rFonts w:ascii="Arial Narrow" w:hAnsi="Arial Narrow" w:cs="Arial"/>
+                <w:sz w:val="20"/>
+                <w:szCs w:val="20"/>
+              </w:rPr>
+              <w:t xml:space="preserve"> </w:t>
+            </w:r>
+            <w:proofErr w:type="spellStart"/>
+            <w:r>
+              <w:rPr>
+                <w:rFonts w:ascii="Arial Narrow" w:hAnsi="Arial Narrow" w:cs="Arial"/>
+                <w:sz w:val="20"/>
+                <w:szCs w:val="20"/>
+              </w:rPr>
+              <w:t>Step</w:t>
+            </w:r>
+            <w:proofErr w:type="spellEnd"/>
+            <w:r>
+              <w:rPr>
+                <w:rFonts w:ascii="Arial Narrow" w:hAnsi="Arial Narrow" w:cs="Arial"/>
+                <w:sz w:val="20"/>
+                <w:szCs w:val="20"/>
+                <w:lang w:val="en-US"/>
+              </w:rPr>
+              <w:t>s</w:t>
+            </w:r>
+            <w:r>
+              <w:rPr>
+                <w:rFonts w:ascii="Arial Narrow" w:hAnsi="Arial Narrow" w:cs="Arial"/>
+                <w:sz w:val="20"/>
+                <w:szCs w:val="20"/>
+              </w:rPr>
+              <w:t>)</w:t>
+            </w:r>
+          </w:p>
+        </w:tc>
+        <w:tc>
+          <w:tcPr>
+            <w:tcW w:w="3749" w:type="dxa"/>
+            <w:shd w:val="clear" w:color="auto" w:fill="F3F3F3"/>
+            <w:vAlign w:val="center"/>
+          </w:tcPr>
+          <w:p>
+            <w:pPr>
+              <w:jc w:val="center"/>
+              <w:rPr>
+                <w:rFonts w:ascii="Arial Narrow" w:hAnsi="Arial Narrow"/>
+                <w:sz w:val="20"/>
+                <w:szCs w:val="20"/>
+              </w:rPr>
+            </w:pPr>
+            <w:r>
+              <w:rPr>
+                <w:rFonts w:ascii="Arial Narrow" w:hAnsi="Arial Narrow"/>
+                <w:sz w:val="20"/>
+                <w:szCs w:val="20"/>
+              </w:rPr>
+              <w:t xml:space="preserve">Очікуваний </w:t>
+            </w:r>
+          </w:p>
+          <w:p>
+            <w:pPr>
+              <w:jc w:val="center"/>
+              <w:rPr>
+                <w:rFonts w:ascii="Arial Narrow" w:hAnsi="Arial Narrow"/>
+                <w:sz w:val="20"/>
+                <w:szCs w:val="20"/>
+              </w:rPr>
+            </w:pPr>
+            <w:r>
+              <w:rPr>
+                <w:rFonts w:ascii="Arial Narrow" w:hAnsi="Arial Narrow"/>
+                <w:sz w:val="20"/>
+                <w:szCs w:val="20"/>
+              </w:rPr>
+              <w:t xml:space="preserve">результат / </w:t>
+            </w:r>
+          </w:p>
+          <w:p>
+            <w:pPr>
+              <w:jc w:val="center"/>
+              <w:rPr>
+                <w:rFonts w:ascii="Arial Narrow" w:hAnsi="Arial Narrow"/>
+                <w:sz w:val="20"/>
+                <w:szCs w:val="20"/>
+              </w:rPr>
+            </w:pPr>
+            <w:proofErr w:type="spellStart"/>
+            <w:r>
+              <w:rPr>
+                <w:rFonts w:ascii="Arial Narrow" w:hAnsi="Arial Narrow" w:cs="Arial"/>
+                <w:sz w:val="20"/>
+                <w:szCs w:val="20"/>
+              </w:rPr>
+              <w:t>Expected</w:t>
+            </w:r>
+            <w:proofErr w:type="spellEnd"/>
+            <w:r>
+              <w:rPr>
+                <w:rFonts w:ascii="Arial Narrow" w:hAnsi="Arial Narrow" w:cs="Arial"/>
+                <w:sz w:val="20"/>
+                <w:szCs w:val="20"/>
+              </w:rPr>
+              <w:t xml:space="preserve"> </w:t>
+            </w:r>
+            <w:proofErr w:type="spellStart"/>
+            <w:r>
+              <w:rPr>
+                <w:rFonts w:ascii="Arial Narrow" w:hAnsi="Arial Narrow" w:cs="Arial"/>
+                <w:sz w:val="20"/>
+                <w:szCs w:val="20"/>
+              </w:rPr>
+              <w:t>Result</w:t>
+            </w:r>
+            <w:proofErr w:type="spellEnd"/>
+          </w:p>
+        </w:tc>
+        <w:tc>
+          <w:tcPr>
+            <w:tcW w:w="1837" w:type="dxa"/>
+            <w:shd w:val="clear" w:color="auto" w:fill="F3F3F3"/>
+            <w:vAlign w:val="center"/>
+          </w:tcPr>
+          <w:p>
+            <w:pPr>
+              <w:ind w:left="-57" w:right="-57"/>
+              <w:jc w:val="center"/>
+              <w:rPr>
+                <w:rFonts w:ascii="Arial Narrow" w:hAnsi="Arial Narrow" w:cs="Arial"/>
+                <w:sz w:val="20"/>
+                <w:szCs w:val="20"/>
+              </w:rPr>
+            </w:pPr>
+            <w:r>
+              <w:rPr>
+                <w:rFonts w:ascii="Arial Narrow" w:hAnsi="Arial Narrow"/>
+                <w:sz w:val="20"/>
+                <w:szCs w:val="20"/>
+              </w:rPr>
+              <w:t>Результат тестування (пройшов/не вдалося/ заблокований) /</w:t>
+            </w:r>
+            <w:r>
+              <w:rPr>
+                <w:rFonts w:ascii="Arial Narrow" w:hAnsi="Arial Narrow" w:cs="Arial"/>
+                <w:sz w:val="20"/>
+                <w:szCs w:val="20"/>
+              </w:rPr>
+              <w:t xml:space="preserve"> </w:t>
+            </w:r>
+          </w:p>
+          <w:p>
+            <w:pPr>
+              <w:ind w:left="-57" w:right="-57"/>
+              <w:jc w:val="center"/>
+              <w:rPr>
+                <w:rFonts w:ascii="Arial Narrow" w:hAnsi="Arial Narrow"/>
+                <w:sz w:val="20"/>
+                <w:szCs w:val="20"/>
+              </w:rPr>
+            </w:pPr>
+            <w:proofErr w:type="spellStart"/>
+            <w:r>
+              <w:rPr>
+                <w:rFonts w:ascii="Arial Narrow" w:hAnsi="Arial Narrow" w:cs="Arial"/>
+                <w:sz w:val="20"/>
+                <w:szCs w:val="20"/>
+              </w:rPr>
+              <w:t>Test</w:t>
+            </w:r>
+            <w:proofErr w:type="spellEnd"/>
+            <w:r>
+              <w:rPr>
+                <w:rFonts w:ascii="Arial Narrow" w:hAnsi="Arial Narrow" w:cs="Arial"/>
+                <w:sz w:val="20"/>
+                <w:szCs w:val="20"/>
+              </w:rPr>
+              <w:t xml:space="preserve"> </w:t>
+            </w:r>
+            <w:proofErr w:type="spellStart"/>
+            <w:r>
+              <w:rPr>
+                <w:rFonts w:ascii="Arial Narrow" w:hAnsi="Arial Narrow" w:cs="Arial"/>
+                <w:sz w:val="20"/>
+                <w:szCs w:val="20"/>
+              </w:rPr>
+              <w:t>Result</w:t>
+            </w:r>
+            <w:proofErr w:type="spellEnd"/>
+            <w:r>
+              <w:rPr>
+                <w:rFonts w:ascii="Arial Narrow" w:hAnsi="Arial Narrow" w:cs="Arial"/>
+                <w:sz w:val="20"/>
+                <w:szCs w:val="20"/>
+              </w:rPr>
+              <w:br/>
+              <w:t>(</w:t>
+            </w:r>
+            <w:proofErr w:type="spellStart"/>
+            <w:r>
+              <w:rPr>
+                <w:rFonts w:ascii="Arial Narrow" w:hAnsi="Arial Narrow" w:cs="Arial"/>
+                <w:sz w:val="20"/>
+                <w:szCs w:val="20"/>
+              </w:rPr>
+              <w:t>passed</w:t>
+            </w:r>
+            <w:proofErr w:type="spellEnd"/>
+            <w:r>
+              <w:rPr>
+                <w:rFonts w:ascii="Arial Narrow" w:hAnsi="Arial Narrow" w:cs="Arial"/>
+                <w:sz w:val="20"/>
+                <w:szCs w:val="20"/>
+              </w:rPr>
+              <w:t>/</w:t>
+            </w:r>
+            <w:proofErr w:type="spellStart"/>
+            <w:r>
+              <w:rPr>
+                <w:rFonts w:ascii="Arial Narrow" w:hAnsi="Arial Narrow" w:cs="Arial"/>
+                <w:sz w:val="20"/>
+                <w:szCs w:val="20"/>
+              </w:rPr>
+              <w:t>failed</w:t>
+            </w:r>
+            <w:proofErr w:type="spellEnd"/>
+            <w:r>
+              <w:rPr>
+                <w:rFonts w:ascii="Arial Narrow" w:hAnsi="Arial Narrow" w:cs="Arial"/>
+                <w:sz w:val="20"/>
+                <w:szCs w:val="20"/>
+              </w:rPr>
+              <w:t xml:space="preserve">/ </w:t>
+            </w:r>
+            <w:proofErr w:type="spellStart"/>
+            <w:r>
+              <w:rPr>
+                <w:rFonts w:ascii="Arial Narrow" w:hAnsi="Arial Narrow" w:cs="Arial"/>
+                <w:sz w:val="20"/>
+                <w:szCs w:val="20"/>
+              </w:rPr>
+              <w:t>blocked</w:t>
+            </w:r>
+            <w:proofErr w:type="spellEnd"/>
+            <w:r>
+              <w:rPr>
+                <w:rFonts w:ascii="Arial Narrow" w:hAnsi="Arial Narrow" w:cs="Arial"/>
+                <w:sz w:val="20"/>
+                <w:szCs w:val="20"/>
+              </w:rPr>
+              <w:t>)</w:t>
+            </w:r>
+          </w:p>
+        </w:tc>
+      </w:tr>
+      <w:tr>
+        <w:trPr>
+          <w:trHeight w:val="1440"/>
+          <w:jc w:val="right"/>
+        </w:trPr>
+        <w:tc>
+          <w:tcPr>
+            <w:tcW w:w="883" w:type="dxa"/>
+          </w:tcPr>
+          <w:p>
+            <w:pPr>
+              <w:jc w:val="center"/>
+              <w:rPr>
+                <w:rFonts w:ascii="Arial Narrow" w:hAnsi="Arial Narrow"/>
+                <w:sz w:val="20"/>
+                <w:szCs w:val="20"/>
+                <w:lang w:val="en-US"/>
+              </w:rPr>
+            </w:pPr>
+            <w:r>
+              <w:rPr>
+                <w:rFonts w:ascii="Arial Narrow" w:hAnsi="Arial Narrow"/>
+                <w:sz w:val="20"/>
+                <w:szCs w:val="20"/>
+              </w:rPr>
+              <w:t>TC_01</w:t>
+            </w:r>
+          </w:p>
+        </w:tc>
+        <w:tc>
+          <w:tcPr>
+            <w:tcW w:w="3917" w:type="dxa"/>
+          </w:tcPr>
+          <w:p>
+            <w:pPr>
+              <w:rPr>
+                <w:rFonts w:ascii="Arial Narrow" w:hAnsi="Arial Narrow"/>
+                <w:sz w:val="20"/>
+                <w:szCs w:val="20"/>
+                <w:lang w:val="ru-RU"/>
+              </w:rPr>
+            </w:pPr>
+            <w:r>
+              <w:rPr>
+                <w:rFonts w:ascii="Arial Narrow" w:hAnsi="Arial Narrow"/>
+                <w:sz w:val="20"/>
+                <w:szCs w:val="20"/>
+                <w:lang w:val="ru-RU"/>
+              </w:rPr>
+              <w:t>1)</w:t>
+            </w:r>
+            <w:proofErr w:type="spellStart"/>
+            <w:r>
+              <w:rPr>
+                <w:rFonts w:ascii="Arial Narrow" w:hAnsi="Arial Narrow"/>
+                <w:sz w:val="20"/>
+                <w:szCs w:val="20"/>
+                <w:lang w:val="ru-RU"/>
+              </w:rPr>
+              <w:t>Вибір</w:t>
+            </w:r>
+            <w:proofErr w:type="spellEnd"/>
+            <w:r>
+              <w:rPr>
+                <w:rFonts w:ascii="Arial Narrow" w:hAnsi="Arial Narrow"/>
+                <w:sz w:val="20"/>
+                <w:szCs w:val="20"/>
+                <w:lang w:val="ru-RU"/>
+              </w:rPr>
+              <w:t xml:space="preserve"> </w:t>
+            </w:r>
+            <w:proofErr w:type="spellStart"/>
+            <w:r>
+              <w:rPr>
+                <w:rFonts w:ascii="Arial Narrow" w:hAnsi="Arial Narrow"/>
+                <w:sz w:val="20"/>
+                <w:szCs w:val="20"/>
+                <w:lang w:val="ru-RU"/>
+              </w:rPr>
+              <w:t>опції</w:t>
+            </w:r>
+            <w:proofErr w:type="spellEnd"/>
+            <w:r>
+              <w:rPr>
+                <w:rFonts w:ascii="Arial Narrow" w:hAnsi="Arial Narrow"/>
+                <w:sz w:val="20"/>
+                <w:szCs w:val="20"/>
+                <w:lang w:val="ru-RU"/>
+              </w:rPr>
+              <w:t xml:space="preserve"> 1 (</w:t>
+            </w:r>
+            <w:proofErr w:type="spellStart"/>
+            <w:r>
+              <w:rPr>
+                <w:rFonts w:ascii="Arial Narrow" w:hAnsi="Arial Narrow"/>
+                <w:sz w:val="20"/>
+                <w:szCs w:val="20"/>
+                <w:lang w:val="ru-RU"/>
+              </w:rPr>
+              <w:t>Додати</w:t>
+            </w:r>
+            <w:proofErr w:type="spellEnd"/>
+            <w:r>
+              <w:rPr>
+                <w:rFonts w:ascii="Arial Narrow" w:hAnsi="Arial Narrow"/>
+                <w:sz w:val="20"/>
+                <w:szCs w:val="20"/>
+                <w:lang w:val="ru-RU"/>
+              </w:rPr>
+              <w:t xml:space="preserve"> автомобіль у реєстр)</w:t>
+            </w:r>
+          </w:p>
+          <w:p>
+            <w:pPr>
+              <w:rPr>
+                <w:rFonts w:ascii="Arial Narrow" w:hAnsi="Arial Narrow"/>
+                <w:sz w:val="20"/>
+                <w:szCs w:val="20"/>
+                <w:lang w:val="ru-RU"/>
+              </w:rPr>
+            </w:pPr>
+            <w:r>
+              <w:rPr>
+                <w:rFonts w:ascii="Arial Narrow" w:hAnsi="Arial Narrow"/>
+                <w:sz w:val="20"/>
+                <w:szCs w:val="20"/>
+                <w:lang w:val="ru-RU"/>
+              </w:rPr>
+              <w:t>2)</w:t>
+            </w:r>
+            <w:proofErr w:type="spellStart"/>
+            <w:r>
+              <w:rPr>
+                <w:rFonts w:ascii="Arial Narrow" w:hAnsi="Arial Narrow"/>
+                <w:sz w:val="20"/>
+                <w:szCs w:val="20"/>
+                <w:lang w:val="ru-RU"/>
+              </w:rPr>
+              <w:t>Введення</w:t>
+            </w:r>
+            <w:proofErr w:type="spellEnd"/>
+            <w:r>
+              <w:rPr>
+                <w:rFonts w:ascii="Arial Narrow" w:hAnsi="Arial Narrow"/>
+                <w:sz w:val="20"/>
+                <w:szCs w:val="20"/>
+                <w:lang w:val="ru-RU"/>
+              </w:rPr>
+              <w:t xml:space="preserve"> даних автомобіля (</w:t>
+            </w:r>
+            <w:proofErr w:type="spellStart"/>
+            <w:r>
+              <w:rPr>
+                <w:rFonts w:ascii="Arial Narrow" w:hAnsi="Arial Narrow"/>
+                <w:sz w:val="20"/>
+                <w:szCs w:val="20"/>
+                <w:lang w:val="ru-RU"/>
+              </w:rPr>
+              <w:t>Прізвище</w:t>
+            </w:r>
+            <w:proofErr w:type="spellEnd"/>
+            <w:r>
+              <w:rPr>
+                <w:rFonts w:ascii="Arial Narrow" w:hAnsi="Arial Narrow"/>
+                <w:sz w:val="20"/>
+                <w:szCs w:val="20"/>
+                <w:lang w:val="ru-RU"/>
+              </w:rPr>
+              <w:t xml:space="preserve">, </w:t>
+            </w:r>
+            <w:proofErr w:type="spellStart"/>
+            <w:r>
+              <w:rPr>
+                <w:rFonts w:ascii="Arial Narrow" w:hAnsi="Arial Narrow"/>
+                <w:sz w:val="20"/>
+                <w:szCs w:val="20"/>
+                <w:lang w:val="ru-RU"/>
+              </w:rPr>
+              <w:t>імя</w:t>
+            </w:r>
+            <w:proofErr w:type="spellEnd"/>
+            <w:r>
+              <w:rPr>
+                <w:rFonts w:ascii="Arial Narrow" w:hAnsi="Arial Narrow"/>
+                <w:sz w:val="20"/>
+                <w:szCs w:val="20"/>
+                <w:lang w:val="ru-RU"/>
+              </w:rPr>
+              <w:t xml:space="preserve">, </w:t>
+            </w:r>
+            <w:proofErr w:type="spellStart"/>
+            <w:r>
+              <w:rPr>
+                <w:rFonts w:ascii="Arial Narrow" w:hAnsi="Arial Narrow"/>
+                <w:sz w:val="20"/>
+                <w:szCs w:val="20"/>
+                <w:lang w:val="ru-RU"/>
+              </w:rPr>
+              <w:t>по-батькові</w:t>
+            </w:r>
+            <w:proofErr w:type="spellEnd"/>
+            <w:r>
+              <w:rPr>
+                <w:rFonts w:ascii="Arial Narrow" w:hAnsi="Arial Narrow"/>
+                <w:sz w:val="20"/>
+                <w:szCs w:val="20"/>
+                <w:lang w:val="ru-RU"/>
+              </w:rPr>
+              <w:t xml:space="preserve">, </w:t>
+            </w:r>
+            <w:proofErr w:type="spellStart"/>
+            <w:r>
+              <w:rPr>
+                <w:rFonts w:ascii="Arial Narrow" w:hAnsi="Arial Narrow"/>
+                <w:sz w:val="20"/>
+                <w:szCs w:val="20"/>
+                <w:lang w:val="ru-RU"/>
+              </w:rPr>
+              <w:t>номерний</w:t>
+            </w:r>
+            <w:proofErr w:type="spellEnd"/>
+            <w:r>
+              <w:rPr>
+                <w:rFonts w:ascii="Arial Narrow" w:hAnsi="Arial Narrow"/>
+                <w:sz w:val="20"/>
+                <w:szCs w:val="20"/>
+                <w:lang w:val="ru-RU"/>
+              </w:rPr>
+              <w:t xml:space="preserve"> знак, марка, модель, </w:t>
+            </w:r>
+            <w:proofErr w:type="spellStart"/>
+            <w:r>
+              <w:rPr>
+                <w:rFonts w:ascii="Arial Narrow" w:hAnsi="Arial Narrow"/>
+                <w:sz w:val="20"/>
+                <w:szCs w:val="20"/>
+                <w:lang w:val="ru-RU"/>
+              </w:rPr>
+              <w:t>рік</w:t>
+            </w:r>
+            <w:proofErr w:type="spellEnd"/>
+            <w:r>
+              <w:rPr>
+                <w:rFonts w:ascii="Arial Narrow" w:hAnsi="Arial Narrow"/>
+                <w:sz w:val="20"/>
+                <w:szCs w:val="20"/>
+                <w:lang w:val="ru-RU"/>
+              </w:rPr>
+              <w:t xml:space="preserve"> </w:t>
+            </w:r>
+            <w:proofErr w:type="spellStart"/>
+            <w:r>
+              <w:rPr>
+                <w:rFonts w:ascii="Arial Narrow" w:hAnsi="Arial Narrow"/>
+                <w:sz w:val="20"/>
+                <w:szCs w:val="20"/>
+                <w:lang w:val="ru-RU"/>
+              </w:rPr>
+              <w:t>випуску</w:t>
+            </w:r>
+            <w:proofErr w:type="spellEnd"/>
+            <w:r>
+              <w:rPr>
+                <w:rFonts w:ascii="Arial Narrow" w:hAnsi="Arial Narrow"/>
+                <w:sz w:val="20"/>
+                <w:szCs w:val="20"/>
+                <w:lang w:val="ru-RU"/>
+              </w:rPr>
+              <w:t>)</w:t>
+            </w:r>
+          </w:p>
+          <w:p>
+            <w:pPr>
+              <w:rPr>
+                <w:rFonts w:ascii="Arial Narrow" w:hAnsi="Arial Narrow"/>
+                <w:sz w:val="20"/>
+                <w:szCs w:val="20"/>
+                <w:lang w:val="ru-RU"/>
+              </w:rPr>
+            </w:pPr>
+          </w:p>
+          <w:p>
+            <w:pPr>
+              <w:rPr>
+                <w:rFonts w:ascii="Arial Narrow" w:hAnsi="Arial Narrow"/>
+                <w:sz w:val="20"/>
+                <w:szCs w:val="20"/>
+              </w:rPr>
+            </w:pPr>
+            <w:r>
+              <w:rPr>
+                <w:rFonts w:ascii="Arial Narrow" w:hAnsi="Arial Narrow"/>
+                <w:sz w:val="20"/>
+                <w:szCs w:val="20"/>
+              </w:rPr>
+              <w:t>Прізвище: Гончаренко</w:t>
+            </w:r>
+          </w:p>
+          <w:p>
+            <w:pPr>
+              <w:rPr>
+                <w:rFonts w:ascii="Arial Narrow" w:hAnsi="Arial Narrow"/>
+                <w:sz w:val="20"/>
+                <w:szCs w:val="20"/>
+              </w:rPr>
+            </w:pPr>
+            <w:r>
+              <w:rPr>
+                <w:rFonts w:ascii="Arial Narrow" w:hAnsi="Arial Narrow"/>
+                <w:sz w:val="20"/>
+                <w:szCs w:val="20"/>
+              </w:rPr>
+              <w:t>Ім'я: Влад</w:t>
+            </w:r>
+          </w:p>
+          <w:p>
+            <w:pPr>
+              <w:rPr>
+                <w:rFonts w:ascii="Arial Narrow" w:hAnsi="Arial Narrow"/>
+                <w:sz w:val="20"/>
+                <w:szCs w:val="20"/>
+              </w:rPr>
+            </w:pPr>
+            <w:r>
+              <w:rPr>
+                <w:rFonts w:ascii="Arial Narrow" w:hAnsi="Arial Narrow"/>
+                <w:sz w:val="20"/>
+                <w:szCs w:val="20"/>
+              </w:rPr>
+              <w:t xml:space="preserve">По-батькові: </w:t>
+            </w:r>
+            <w:proofErr w:type="spellStart"/>
+            <w:r>
+              <w:rPr>
+                <w:rFonts w:ascii="Arial Narrow" w:hAnsi="Arial Narrow"/>
+                <w:sz w:val="20"/>
+                <w:szCs w:val="20"/>
+              </w:rPr>
+              <w:t>Вячеславович</w:t>
+            </w:r>
+            <w:proofErr w:type="spellEnd"/>
+          </w:p>
+          <w:p>
+            <w:pPr>
+              <w:rPr>
+                <w:rFonts w:ascii="Arial Narrow" w:hAnsi="Arial Narrow"/>
+                <w:sz w:val="20"/>
+                <w:szCs w:val="20"/>
+              </w:rPr>
+            </w:pPr>
+            <w:r>
+              <w:rPr>
+                <w:rFonts w:ascii="Arial Narrow" w:hAnsi="Arial Narrow"/>
+                <w:sz w:val="20"/>
+                <w:szCs w:val="20"/>
+              </w:rPr>
+              <w:t>Модель авто: Мерседес</w:t>
+            </w:r>
+          </w:p>
+          <w:p>
+            <w:pPr>
+              <w:rPr>
+                <w:rFonts w:ascii="Arial Narrow" w:hAnsi="Arial Narrow"/>
+                <w:sz w:val="20"/>
+                <w:szCs w:val="20"/>
+              </w:rPr>
+            </w:pPr>
+            <w:r>
+              <w:rPr>
+                <w:rFonts w:ascii="Arial Narrow" w:hAnsi="Arial Narrow"/>
+                <w:sz w:val="20"/>
+                <w:szCs w:val="20"/>
+              </w:rPr>
+              <w:t>Рік: 2022</w:t>
+            </w:r>
+          </w:p>
+          <w:p>
+            <w:pPr>
+              <w:rPr>
+                <w:rFonts w:ascii="Arial Narrow" w:hAnsi="Arial Narrow"/>
+                <w:sz w:val="20"/>
+                <w:szCs w:val="20"/>
+              </w:rPr>
+            </w:pPr>
+            <w:r>
+              <w:rPr>
+                <w:rFonts w:ascii="Arial Narrow" w:hAnsi="Arial Narrow"/>
+                <w:sz w:val="20"/>
+                <w:szCs w:val="20"/>
+              </w:rPr>
+              <w:t xml:space="preserve">Дата </w:t>
+            </w:r>
+            <w:proofErr w:type="spellStart"/>
+            <w:r>
+              <w:rPr>
+                <w:rFonts w:ascii="Arial Narrow" w:hAnsi="Arial Narrow"/>
+                <w:sz w:val="20"/>
+                <w:szCs w:val="20"/>
+              </w:rPr>
+              <w:t>регестрації</w:t>
+            </w:r>
+            <w:proofErr w:type="spellEnd"/>
+            <w:r>
+              <w:rPr>
+                <w:rFonts w:ascii="Arial Narrow" w:hAnsi="Arial Narrow"/>
+                <w:sz w:val="20"/>
+                <w:szCs w:val="20"/>
+              </w:rPr>
+              <w:t>: 05.04.2024</w:t>
+            </w:r>
+          </w:p>
+          <w:p>
+            <w:pPr>
+              <w:rPr>
+                <w:rFonts w:ascii="Arial Narrow" w:hAnsi="Arial Narrow"/>
+                <w:sz w:val="20"/>
+                <w:szCs w:val="20"/>
+              </w:rPr>
+            </w:pPr>
+            <w:r>
+              <w:rPr>
+                <w:rFonts w:ascii="Arial Narrow" w:hAnsi="Arial Narrow"/>
+                <w:sz w:val="20"/>
+                <w:szCs w:val="20"/>
+              </w:rPr>
+              <w:t>Номер авто: AB1234CD</w:t>
+            </w:r>
+          </w:p>
+          <w:p>
+            <w:pPr>
+              <w:rPr>
+                <w:rFonts w:ascii="Arial Narrow" w:hAnsi="Arial Narrow"/>
+                <w:sz w:val="20"/>
+                <w:szCs w:val="20"/>
+                <w:lang w:val="ru-RU"/>
+              </w:rPr>
+            </w:pPr>
+            <w:r>
+              <w:rPr>
+                <w:rFonts w:ascii="Arial Narrow" w:hAnsi="Arial Narrow"/>
+                <w:sz w:val="20"/>
+                <w:szCs w:val="20"/>
+              </w:rPr>
+              <w:t xml:space="preserve">Нотатки: </w:t>
+            </w:r>
+            <w:r>
+              <w:rPr>
+                <w:rFonts w:ascii="Arial Narrow" w:hAnsi="Arial Narrow"/>
+                <w:sz w:val="20"/>
+                <w:szCs w:val="20"/>
+              </w:rPr>
+              <w:t>Нема</w:t>
+            </w:r>
+          </w:p>
+        </w:tc>
+        <w:tc>
+          <w:tcPr>
+            <w:tcW w:w="3749" w:type="dxa"/>
+          </w:tcPr>
+          <w:p>
+            <w:pPr>
+              <w:rPr>
+                <w:rFonts w:ascii="Arial Narrow" w:hAnsi="Arial Narrow"/>
+                <w:sz w:val="20"/>
+                <w:szCs w:val="20"/>
+              </w:rPr>
+            </w:pPr>
+            <w:r>
+              <w:rPr>
+                <w:rFonts w:ascii="Arial Narrow" w:hAnsi="Arial Narrow"/>
+                <w:sz w:val="20"/>
+                <w:szCs w:val="20"/>
+              </w:rPr>
+              <w:t>Автомобіль успішно додається до реєстру.</w:t>
+            </w:r>
+          </w:p>
+          <w:p>
+            <w:pPr>
+              <w:rPr>
+                <w:rFonts w:ascii="Arial Narrow" w:hAnsi="Arial Narrow"/>
+                <w:sz w:val="20"/>
+                <w:szCs w:val="20"/>
+              </w:rPr>
+            </w:pPr>
+            <w:r>
+              <w:rPr>
+                <w:rFonts w:ascii="Arial Narrow" w:hAnsi="Arial Narrow"/>
+                <w:sz w:val="20"/>
+                <w:szCs w:val="20"/>
+              </w:rPr>
+              <w:t>Повідомлення про успішне додавання автомобіля.</w:t>
+            </w:r>
+          </w:p>
+          <w:p>
+            <w:pPr>
+              <w:rPr>
+                <w:rFonts w:ascii="Arial Narrow" w:hAnsi="Arial Narrow"/>
+                <w:sz w:val="20"/>
+                <w:szCs w:val="20"/>
+              </w:rPr>
+            </w:pPr>
+            <w:r>
+              <w:rPr>
+                <w:rFonts w:ascii="Arial Narrow" w:hAnsi="Arial Narrow"/>
+                <w:sz w:val="20"/>
+                <w:szCs w:val="20"/>
+              </w:rPr>
+              <w:t xml:space="preserve">Дані зберігаються у файлі </w:t>
+            </w:r>
+            <w:proofErr w:type="spellStart"/>
+            <w:r>
+              <w:rPr>
+                <w:rFonts w:ascii="Arial Narrow" w:hAnsi="Arial Narrow"/>
+                <w:sz w:val="20"/>
+                <w:szCs w:val="20"/>
+              </w:rPr>
+              <w:t>register_database</w:t>
+            </w:r>
+            <w:proofErr w:type="spellEnd"/>
+            <w:r>
+              <w:rPr>
+                <w:rFonts w:ascii="Arial Narrow" w:hAnsi="Arial Narrow"/>
+                <w:sz w:val="20"/>
+                <w:szCs w:val="20"/>
+              </w:rPr>
+              <w:t>.</w:t>
+            </w:r>
+          </w:p>
+        </w:tc>
+        <w:tc>
+          <w:tcPr>
+            <w:tcW w:w="1837" w:type="dxa"/>
+            <w:shd w:val="clear" w:color="auto" w:fill="auto"/>
+            <w:vAlign w:val="center"/>
+          </w:tcPr>
+          <w:p>
+            <w:pPr>
+              <w:jc w:val="center"/>
+              <w:rPr>
+                <w:rFonts w:ascii="Arial Narrow" w:hAnsi="Arial Narrow"/>
+                <w:sz w:val="20"/>
+                <w:szCs w:val="20"/>
+                <w:lang w:val="en-US"/>
+              </w:rPr>
+            </w:pPr>
+            <w:r>
+              <w:rPr>
+                <w:rFonts w:ascii="Arial Narrow" w:hAnsi="Arial Narrow"/>
+                <w:sz w:val="20"/>
+                <w:szCs w:val="20"/>
+                <w:lang w:val="en-US"/>
+              </w:rPr>
+              <w:t>passed</w:t>
+            </w:r>
+          </w:p>
+        </w:tc>
+      </w:tr>
+      <w:tr>
+        <w:trPr>
+          <w:trHeight w:val="1440"/>
+          <w:jc w:val="right"/>
+        </w:trPr>
+        <w:tc>
+          <w:tcPr>
+            <w:tcW w:w="883" w:type="dxa"/>
+          </w:tcPr>
+          <w:p>
+            <w:pPr>
+              <w:jc w:val="center"/>
+              <w:rPr>
+                <w:rFonts w:ascii="Arial Narrow" w:hAnsi="Arial Narrow"/>
+                <w:sz w:val="20"/>
+                <w:szCs w:val="20"/>
+              </w:rPr>
+            </w:pPr>
+            <w:r>
+              <w:rPr>
+                <w:rFonts w:ascii="Arial Narrow" w:hAnsi="Arial Narrow"/>
+                <w:sz w:val="20"/>
+                <w:szCs w:val="20"/>
+              </w:rPr>
+              <w:t>TC_0</w:t>
+            </w:r>
+            <w:r>
+              <w:rPr>
+                <w:rFonts w:ascii="Arial Narrow" w:hAnsi="Arial Narrow"/>
+                <w:sz w:val="20"/>
+                <w:szCs w:val="20"/>
+              </w:rPr>
+              <w:t>2</w:t>
+            </w:r>
+          </w:p>
+        </w:tc>
+        <w:tc>
+          <w:tcPr>
+            <w:tcW w:w="3917" w:type="dxa"/>
+          </w:tcPr>
+          <w:p>
+            <w:pPr>
+              <w:rPr>
+                <w:rFonts w:ascii="Arial Narrow" w:hAnsi="Arial Narrow"/>
+                <w:sz w:val="20"/>
+                <w:szCs w:val="20"/>
+              </w:rPr>
+            </w:pPr>
+            <w:r>
+              <w:rPr>
+                <w:rFonts w:ascii="Arial Narrow" w:hAnsi="Arial Narrow"/>
+                <w:sz w:val="20"/>
+                <w:szCs w:val="20"/>
+              </w:rPr>
+              <w:t>1)</w:t>
+            </w:r>
+            <w:r>
+              <w:rPr>
+                <w:rFonts w:ascii="Arial Narrow" w:hAnsi="Arial Narrow"/>
+                <w:sz w:val="20"/>
+                <w:szCs w:val="20"/>
+              </w:rPr>
+              <w:t>Вибір опції 2 (Пошук автомобіля за номером)</w:t>
+            </w:r>
+          </w:p>
+          <w:p>
+            <w:pPr>
+              <w:rPr>
+                <w:rFonts w:ascii="Arial Narrow" w:hAnsi="Arial Narrow"/>
+                <w:sz w:val="20"/>
+                <w:szCs w:val="20"/>
+              </w:rPr>
+            </w:pPr>
+            <w:r>
+              <w:rPr>
+                <w:rFonts w:ascii="Arial Narrow" w:hAnsi="Arial Narrow"/>
+                <w:sz w:val="20"/>
+                <w:szCs w:val="20"/>
+              </w:rPr>
+              <w:t>2)</w:t>
+            </w:r>
+            <w:r>
+              <w:rPr>
+                <w:rFonts w:ascii="Arial Narrow" w:hAnsi="Arial Narrow"/>
+                <w:sz w:val="20"/>
+                <w:szCs w:val="20"/>
+              </w:rPr>
+              <w:t>Введення існуючого номерного знаку автомобіля (наприклад, "AB1234CD")</w:t>
+            </w:r>
+          </w:p>
+        </w:tc>
+        <w:tc>
+          <w:tcPr>
+            <w:tcW w:w="3749" w:type="dxa"/>
+          </w:tcPr>
+          <w:p>
+            <w:pPr>
+              <w:rPr>
+                <w:rFonts w:ascii="Arial Narrow" w:hAnsi="Arial Narrow"/>
+                <w:sz w:val="20"/>
+                <w:szCs w:val="20"/>
+              </w:rPr>
+            </w:pPr>
+            <w:r>
+              <w:rPr>
+                <w:rFonts w:ascii="Arial Narrow" w:hAnsi="Arial Narrow"/>
+                <w:sz w:val="20"/>
+                <w:szCs w:val="20"/>
+              </w:rPr>
+              <w:t>Введіть номер авто для пошуку: AB1234CD</w:t>
+            </w:r>
+          </w:p>
+          <w:p>
+            <w:pPr>
+              <w:rPr>
+                <w:rFonts w:ascii="Arial Narrow" w:hAnsi="Arial Narrow"/>
+                <w:sz w:val="20"/>
+                <w:szCs w:val="20"/>
+              </w:rPr>
+            </w:pPr>
+            <w:r>
+              <w:rPr>
+                <w:rFonts w:ascii="Arial Narrow" w:hAnsi="Arial Narrow"/>
+                <w:sz w:val="20"/>
+                <w:szCs w:val="20"/>
+              </w:rPr>
+              <w:t>Прізвище: Гончаренко</w:t>
+            </w:r>
+          </w:p>
+          <w:p>
+            <w:pPr>
+              <w:rPr>
+                <w:rFonts w:ascii="Arial Narrow" w:hAnsi="Arial Narrow"/>
+                <w:sz w:val="20"/>
+                <w:szCs w:val="20"/>
+              </w:rPr>
+            </w:pPr>
+            <w:r>
+              <w:rPr>
+                <w:rFonts w:ascii="Arial Narrow" w:hAnsi="Arial Narrow"/>
+                <w:sz w:val="20"/>
+                <w:szCs w:val="20"/>
+              </w:rPr>
+              <w:t>Ім'я: Влад</w:t>
+            </w:r>
+          </w:p>
+          <w:p>
+            <w:pPr>
+              <w:rPr>
+                <w:rFonts w:ascii="Arial Narrow" w:hAnsi="Arial Narrow"/>
+                <w:sz w:val="20"/>
+                <w:szCs w:val="20"/>
+              </w:rPr>
+            </w:pPr>
+            <w:r>
+              <w:rPr>
+                <w:rFonts w:ascii="Arial Narrow" w:hAnsi="Arial Narrow"/>
+                <w:sz w:val="20"/>
+                <w:szCs w:val="20"/>
+              </w:rPr>
+              <w:t xml:space="preserve">По-батькові: </w:t>
+            </w:r>
+            <w:proofErr w:type="spellStart"/>
+            <w:r>
+              <w:rPr>
+                <w:rFonts w:ascii="Arial Narrow" w:hAnsi="Arial Narrow"/>
+                <w:sz w:val="20"/>
+                <w:szCs w:val="20"/>
+              </w:rPr>
+              <w:t>Вячеславович</w:t>
+            </w:r>
+            <w:proofErr w:type="spellEnd"/>
+          </w:p>
+          <w:p>
+            <w:pPr>
+              <w:rPr>
+                <w:rFonts w:ascii="Arial Narrow" w:hAnsi="Arial Narrow"/>
+                <w:sz w:val="20"/>
+                <w:szCs w:val="20"/>
+              </w:rPr>
+            </w:pPr>
+            <w:r>
+              <w:rPr>
+                <w:rFonts w:ascii="Arial Narrow" w:hAnsi="Arial Narrow"/>
+                <w:sz w:val="20"/>
+                <w:szCs w:val="20"/>
+              </w:rPr>
+              <w:t>Модель авто: Мерседес</w:t>
+            </w:r>
+          </w:p>
+          <w:p>
+            <w:pPr>
+              <w:rPr>
+                <w:rFonts w:ascii="Arial Narrow" w:hAnsi="Arial Narrow"/>
+                <w:sz w:val="20"/>
+                <w:szCs w:val="20"/>
+              </w:rPr>
+            </w:pPr>
+            <w:r>
+              <w:rPr>
+                <w:rFonts w:ascii="Arial Narrow" w:hAnsi="Arial Narrow"/>
+                <w:sz w:val="20"/>
+                <w:szCs w:val="20"/>
+              </w:rPr>
+              <w:t>Рік: 2022</w:t>
+            </w:r>
+          </w:p>
+          <w:p>
+            <w:pPr>
+              <w:rPr>
+                <w:rFonts w:ascii="Arial Narrow" w:hAnsi="Arial Narrow"/>
+                <w:sz w:val="20"/>
+                <w:szCs w:val="20"/>
+              </w:rPr>
+            </w:pPr>
+            <w:r>
+              <w:rPr>
+                <w:rFonts w:ascii="Arial Narrow" w:hAnsi="Arial Narrow"/>
+                <w:sz w:val="20"/>
+                <w:szCs w:val="20"/>
+              </w:rPr>
+              <w:t xml:space="preserve">Дата </w:t>
+            </w:r>
+            <w:proofErr w:type="spellStart"/>
+            <w:r>
+              <w:rPr>
+                <w:rFonts w:ascii="Arial Narrow" w:hAnsi="Arial Narrow"/>
+                <w:sz w:val="20"/>
+                <w:szCs w:val="20"/>
+              </w:rPr>
+              <w:t>регестрації</w:t>
+            </w:r>
+            <w:proofErr w:type="spellEnd"/>
+            <w:r>
+              <w:rPr>
+                <w:rFonts w:ascii="Arial Narrow" w:hAnsi="Arial Narrow"/>
+                <w:sz w:val="20"/>
+                <w:szCs w:val="20"/>
+              </w:rPr>
+              <w:t>: 05.04.2024</w:t>
+            </w:r>
+          </w:p>
+          <w:p>
+            <w:pPr>
+              <w:rPr>
+                <w:rFonts w:ascii="Arial Narrow" w:hAnsi="Arial Narrow"/>
+                <w:sz w:val="20"/>
+                <w:szCs w:val="20"/>
+              </w:rPr>
+            </w:pPr>
+            <w:r>
+              <w:rPr>
+                <w:rFonts w:ascii="Arial Narrow" w:hAnsi="Arial Narrow"/>
+                <w:sz w:val="20"/>
+                <w:szCs w:val="20"/>
+              </w:rPr>
+              <w:t>Номер авто: AB1234CD</w:t>
+            </w:r>
+          </w:p>
+          <w:p>
+            <w:pPr>
+              <w:rPr>
+                <w:rFonts w:ascii="Arial Narrow" w:hAnsi="Arial Narrow"/>
+                <w:sz w:val="20"/>
+                <w:szCs w:val="20"/>
+              </w:rPr>
+            </w:pPr>
+            <w:r>
+              <w:rPr>
+                <w:rFonts w:ascii="Arial Narrow" w:hAnsi="Arial Narrow"/>
+                <w:sz w:val="20"/>
+                <w:szCs w:val="20"/>
+              </w:rPr>
+              <w:t xml:space="preserve">Нотатки: </w:t>
+            </w:r>
+            <w:r>
+              <w:rPr>
+                <w:rFonts w:ascii="Arial Narrow" w:hAnsi="Arial Narrow"/>
+                <w:sz w:val="20"/>
+                <w:szCs w:val="20"/>
+              </w:rPr>
+              <w:t>Нема</w:t>
+            </w:r>
+          </w:p>
+        </w:tc>
+        <w:tc>
+          <w:tcPr>
+            <w:tcW w:w="1837" w:type="dxa"/>
+            <w:shd w:val="clear" w:color="auto" w:fill="auto"/>
+            <w:vAlign w:val="center"/>
+          </w:tcPr>
+          <w:p>
+            <w:pPr>
+              <w:jc w:val="center"/>
+              <w:rPr>
+                <w:rFonts w:ascii="Arial Narrow" w:hAnsi="Arial Narrow"/>
+                <w:sz w:val="20"/>
+                <w:szCs w:val="20"/>
+                <w:lang w:val="ru-RU"/>
+              </w:rPr>
+            </w:pPr>
+            <w:r>
+              <w:rPr>
+                <w:rFonts w:ascii="Arial Narrow" w:hAnsi="Arial Narrow"/>
+                <w:sz w:val="20"/>
+                <w:szCs w:val="20"/>
+                <w:lang w:val="en-US"/>
+              </w:rPr>
+              <w:t>passed</w:t>
+            </w:r>
+          </w:p>
+        </w:tc>
+      </w:tr>
+      <w:tr>
+        <w:trPr>
+          <w:trHeight w:val="1440"/>
+          <w:jc w:val="right"/>
+        </w:trPr>
+        <w:tc>
+          <w:tcPr>
+            <w:tcW w:w="883" w:type="dxa"/>
+          </w:tcPr>
+          <w:p>
+            <w:pPr>
+              <w:jc w:val="center"/>
+              <w:rPr>
+                <w:rFonts w:ascii="Arial Narrow" w:hAnsi="Arial Narrow"/>
+                <w:sz w:val="20"/>
+                <w:szCs w:val="20"/>
+              </w:rPr>
+            </w:pPr>
+            <w:r>
+              <w:rPr>
+                <w:rFonts w:ascii="Arial Narrow" w:hAnsi="Arial Narrow"/>
+                <w:sz w:val="20"/>
+                <w:szCs w:val="20"/>
+              </w:rPr>
+              <w:t>TC_0</w:t>
+            </w:r>
+            <w:r>
+              <w:rPr>
+                <w:rFonts w:ascii="Arial Narrow" w:hAnsi="Arial Narrow"/>
+                <w:sz w:val="20"/>
+                <w:szCs w:val="20"/>
+              </w:rPr>
+              <w:t>3</w:t>
+            </w:r>
+          </w:p>
+        </w:tc>
+        <w:tc>
+          <w:tcPr>
+            <w:tcW w:w="3917" w:type="dxa"/>
+          </w:tcPr>
+          <w:p>
+            <w:pPr>
+              <w:rPr>
+                <w:rFonts w:ascii="Arial Narrow" w:hAnsi="Arial Narrow"/>
+                <w:sz w:val="20"/>
+                <w:szCs w:val="20"/>
+              </w:rPr>
+            </w:pPr>
+            <w:r>
+              <w:rPr>
+                <w:rFonts w:ascii="Arial Narrow" w:hAnsi="Arial Narrow"/>
+                <w:sz w:val="20"/>
+                <w:szCs w:val="20"/>
+              </w:rPr>
+              <w:t>Вибір опції 3 (Видалення автомобіля з реєстру за номерним знаком)</w:t>
+            </w:r>
+          </w:p>
+          <w:p>
+            <w:pPr>
+              <w:rPr>
+                <w:rFonts w:ascii="Arial Narrow" w:hAnsi="Arial Narrow"/>
+                <w:sz w:val="20"/>
+                <w:szCs w:val="20"/>
+              </w:rPr>
+            </w:pPr>
+            <w:r>
+              <w:rPr>
+                <w:rFonts w:ascii="Arial Narrow" w:hAnsi="Arial Narrow"/>
+                <w:sz w:val="20"/>
+                <w:szCs w:val="20"/>
+              </w:rPr>
+              <w:t>Введення існуючого номерного знаку автомобіля для видалення (наприклад, "AB1234CD")</w:t>
+            </w:r>
+          </w:p>
+        </w:tc>
+        <w:tc>
+          <w:tcPr>
+            <w:tcW w:w="3749" w:type="dxa"/>
+          </w:tcPr>
+          <w:p>
+            <w:pPr>
+              <w:rPr>
+                <w:rFonts w:ascii="Arial Narrow" w:hAnsi="Arial Narrow"/>
+                <w:sz w:val="20"/>
+                <w:szCs w:val="20"/>
+              </w:rPr>
+            </w:pPr>
+            <w:r>
+              <w:rPr>
+                <w:rFonts w:ascii="Arial Narrow" w:hAnsi="Arial Narrow"/>
+                <w:sz w:val="20"/>
+                <w:szCs w:val="20"/>
+              </w:rPr>
+              <w:t>Автомобіль з державним номером AB1234CD було видалено з реєстру.</w:t>
+            </w:r>
+          </w:p>
+        </w:tc>
+        <w:tc>
+          <w:tcPr>
+            <w:tcW w:w="1837" w:type="dxa"/>
+            <w:shd w:val="clear" w:color="auto" w:fill="auto"/>
+            <w:vAlign w:val="center"/>
+          </w:tcPr>
+          <w:p>
+            <w:pPr>
+              <w:jc w:val="center"/>
+              <w:rPr>
+                <w:rFonts w:ascii="Arial Narrow" w:hAnsi="Arial Narrow"/>
+                <w:sz w:val="20"/>
+                <w:szCs w:val="20"/>
+                <w:lang w:val="ru-RU"/>
+              </w:rPr>
+            </w:pPr>
+            <w:r>
+              <w:rPr>
+                <w:rFonts w:ascii="Arial Narrow" w:hAnsi="Arial Narrow"/>
+                <w:sz w:val="20"/>
+                <w:szCs w:val="20"/>
+                <w:lang w:val="en-US"/>
+              </w:rPr>
+              <w:t>passed</w:t>
+            </w:r>
+          </w:p>
+        </w:tc>
+      </w:tr>
+      <w:tr>
+        <w:trPr>
+          <w:trHeight w:val="1440"/>
+          <w:jc w:val="right"/>
+        </w:trPr>
+        <w:tc>
+          <w:tcPr>
+            <w:tcW w:w="883" w:type="dxa"/>
+          </w:tcPr>
+          <w:p>
+            <w:pPr>
+              <w:jc w:val="center"/>
+              <w:rPr>
+                <w:rFonts w:ascii="Arial Narrow" w:hAnsi="Arial Narrow"/>
+                <w:sz w:val="20"/>
+                <w:szCs w:val="20"/>
+              </w:rPr>
+            </w:pPr>
+            <w:r>
+              <w:rPr>
+                <w:rFonts w:ascii="Arial Narrow" w:hAnsi="Arial Narrow"/>
+                <w:sz w:val="20"/>
+                <w:szCs w:val="20"/>
+              </w:rPr>
+              <w:t>TC_0</w:t>
+            </w:r>
+            <w:r>
+              <w:rPr>
+                <w:rFonts w:ascii="Arial Narrow" w:hAnsi="Arial Narrow"/>
+                <w:sz w:val="20"/>
+                <w:szCs w:val="20"/>
+              </w:rPr>
+              <w:t>4</w:t>
+            </w:r>
+          </w:p>
+        </w:tc>
+        <w:tc>
+          <w:tcPr>
+            <w:tcW w:w="3917" w:type="dxa"/>
+          </w:tcPr>
+          <w:p>
+            <w:pPr>
+              <w:rPr>
+                <w:rFonts w:ascii="Arial Narrow" w:hAnsi="Arial Narrow"/>
+                <w:sz w:val="20"/>
+                <w:szCs w:val="20"/>
+              </w:rPr>
+            </w:pPr>
+            <w:r>
+              <w:rPr>
+                <w:rFonts w:ascii="Arial Narrow" w:hAnsi="Arial Narrow"/>
+                <w:sz w:val="20"/>
+                <w:szCs w:val="20"/>
+              </w:rPr>
+              <w:t>Вибір опції 4 (Вивести усі дані з реєстру)</w:t>
+            </w:r>
+          </w:p>
+        </w:tc>
+        <w:tc>
+          <w:tcPr>
+            <w:tcW w:w="3749" w:type="dxa"/>
+          </w:tcPr>
+          <w:p>
+            <w:pPr>
+              <w:rPr>
+                <w:rFonts w:ascii="Arial Narrow" w:hAnsi="Arial Narrow"/>
+                <w:sz w:val="20"/>
+                <w:szCs w:val="20"/>
+                <w:lang w:val="ru-RU"/>
+              </w:rPr>
+            </w:pPr>
+            <w:proofErr w:type="spellStart"/>
+            <w:r>
+              <w:rPr>
+                <w:rFonts w:ascii="Arial Narrow" w:hAnsi="Arial Narrow"/>
+                <w:sz w:val="20"/>
+                <w:szCs w:val="20"/>
+                <w:lang w:val="ru-RU"/>
+              </w:rPr>
+              <w:t>Виводиться</w:t>
+            </w:r>
+            <w:proofErr w:type="spellEnd"/>
+            <w:r>
+              <w:rPr>
+                <w:rFonts w:ascii="Arial Narrow" w:hAnsi="Arial Narrow"/>
+                <w:sz w:val="20"/>
+                <w:szCs w:val="20"/>
+                <w:lang w:val="ru-RU"/>
+              </w:rPr>
+              <w:t xml:space="preserve"> список </w:t>
+            </w:r>
+            <w:proofErr w:type="spellStart"/>
+            <w:r>
+              <w:rPr>
+                <w:rFonts w:ascii="Arial Narrow" w:hAnsi="Arial Narrow"/>
+                <w:sz w:val="20"/>
+                <w:szCs w:val="20"/>
+                <w:lang w:val="ru-RU"/>
+              </w:rPr>
+              <w:t>усіх</w:t>
+            </w:r>
+            <w:proofErr w:type="spellEnd"/>
+            <w:r>
+              <w:rPr>
+                <w:rFonts w:ascii="Arial Narrow" w:hAnsi="Arial Narrow"/>
+                <w:sz w:val="20"/>
+                <w:szCs w:val="20"/>
+                <w:lang w:val="ru-RU"/>
+              </w:rPr>
+              <w:t xml:space="preserve"> </w:t>
+            </w:r>
+            <w:proofErr w:type="spellStart"/>
+            <w:r>
+              <w:rPr>
+                <w:rFonts w:ascii="Arial Narrow" w:hAnsi="Arial Narrow"/>
+                <w:sz w:val="20"/>
+                <w:szCs w:val="20"/>
+                <w:lang w:val="ru-RU"/>
+              </w:rPr>
+              <w:t>автомобілів</w:t>
+            </w:r>
+            <w:proofErr w:type="spellEnd"/>
+            <w:r>
+              <w:rPr>
+                <w:rFonts w:ascii="Arial Narrow" w:hAnsi="Arial Narrow"/>
+                <w:sz w:val="20"/>
+                <w:szCs w:val="20"/>
+                <w:lang w:val="ru-RU"/>
+              </w:rPr>
+              <w:t xml:space="preserve">, </w:t>
+            </w:r>
+            <w:proofErr w:type="spellStart"/>
+            <w:r>
+              <w:rPr>
+                <w:rFonts w:ascii="Arial Narrow" w:hAnsi="Arial Narrow"/>
+                <w:sz w:val="20"/>
+                <w:szCs w:val="20"/>
+                <w:lang w:val="ru-RU"/>
+              </w:rPr>
+              <w:t>що</w:t>
+            </w:r>
+            <w:proofErr w:type="spellEnd"/>
+            <w:r>
+              <w:rPr>
+                <w:rFonts w:ascii="Arial Narrow" w:hAnsi="Arial Narrow"/>
+                <w:sz w:val="20"/>
+                <w:szCs w:val="20"/>
+                <w:lang w:val="ru-RU"/>
+              </w:rPr>
+              <w:t xml:space="preserve"> </w:t>
+            </w:r>
+            <w:proofErr w:type="spellStart"/>
+            <w:r>
+              <w:rPr>
+                <w:rFonts w:ascii="Arial Narrow" w:hAnsi="Arial Narrow"/>
+                <w:sz w:val="20"/>
+                <w:szCs w:val="20"/>
+                <w:lang w:val="ru-RU"/>
+              </w:rPr>
+              <w:t>знаходяться</w:t>
+            </w:r>
+            <w:proofErr w:type="spellEnd"/>
+            <w:r>
+              <w:rPr>
+                <w:rFonts w:ascii="Arial Narrow" w:hAnsi="Arial Narrow"/>
+                <w:sz w:val="20"/>
+                <w:szCs w:val="20"/>
+                <w:lang w:val="ru-RU"/>
+              </w:rPr>
+              <w:t xml:space="preserve"> у </w:t>
+            </w:r>
+            <w:proofErr w:type="spellStart"/>
+            <w:r>
+              <w:rPr>
+                <w:rFonts w:ascii="Arial Narrow" w:hAnsi="Arial Narrow"/>
+                <w:sz w:val="20"/>
+                <w:szCs w:val="20"/>
+                <w:lang w:val="ru-RU"/>
+              </w:rPr>
+              <w:t>реєстрі</w:t>
+            </w:r>
+            <w:proofErr w:type="spellEnd"/>
+            <w:r>
+              <w:rPr>
+                <w:rFonts w:ascii="Arial Narrow" w:hAnsi="Arial Narrow"/>
+                <w:sz w:val="20"/>
+                <w:szCs w:val="20"/>
+                <w:lang w:val="ru-RU"/>
+              </w:rPr>
+              <w:t>.</w:t>
+            </w:r>
+          </w:p>
+        </w:tc>
+        <w:tc>
+          <w:tcPr>
+            <w:tcW w:w="1837" w:type="dxa"/>
+            <w:shd w:val="clear" w:color="auto" w:fill="auto"/>
+            <w:vAlign w:val="center"/>
+          </w:tcPr>
+          <w:p>
+            <w:pPr>
+              <w:jc w:val="center"/>
+              <w:rPr>
+                <w:rFonts w:ascii="Arial Narrow" w:hAnsi="Arial Narrow"/>
+                <w:sz w:val="20"/>
+                <w:szCs w:val="20"/>
+                <w:lang w:val="en-US"/>
+              </w:rPr>
+            </w:pPr>
+            <w:r>
+              <w:rPr>
+                <w:rFonts w:ascii="Arial Narrow" w:hAnsi="Arial Narrow"/>
+                <w:sz w:val="20"/>
+                <w:szCs w:val="20"/>
+                <w:lang w:val="en-US"/>
+              </w:rPr>
+              <w:t>passed</w:t>
+            </w:r>
+          </w:p>
+        </w:tc>
+      </w:tr>
+      <w:tr>
+        <w:trPr>
+          <w:trHeight w:val="1440"/>
+          <w:jc w:val="right"/>
+        </w:trPr>
+        <w:tc>
+          <w:tcPr>
+            <w:tcW w:w="883" w:type="dxa"/>
+          </w:tcPr>
+          <w:p>
+            <w:pPr>
+              <w:jc w:val="center"/>
+              <w:rPr>
+                <w:rFonts w:ascii="Arial Narrow" w:hAnsi="Arial Narrow"/>
+                <w:sz w:val="20"/>
+                <w:szCs w:val="20"/>
+              </w:rPr>
+            </w:pPr>
+            <w:r>
+              <w:rPr>
+                <w:rFonts w:ascii="Arial Narrow" w:hAnsi="Arial Narrow"/>
+                <w:sz w:val="20"/>
+                <w:szCs w:val="20"/>
+              </w:rPr>
+              <w:lastRenderedPageBreak/>
+              <w:t>TC_0</w:t>
+            </w:r>
+            <w:r>
+              <w:rPr>
+                <w:rFonts w:ascii="Arial Narrow" w:hAnsi="Arial Narrow"/>
+                <w:sz w:val="20"/>
+                <w:szCs w:val="20"/>
+              </w:rPr>
+              <w:t>5</w:t>
+            </w:r>
+          </w:p>
+        </w:tc>
+        <w:tc>
+          <w:tcPr>
+            <w:tcW w:w="3917" w:type="dxa"/>
+          </w:tcPr>
+          <w:p>
+            <w:pPr>
+              <w:rPr>
+                <w:rFonts w:ascii="Arial Narrow" w:hAnsi="Arial Narrow"/>
+                <w:sz w:val="20"/>
+                <w:szCs w:val="20"/>
+                <w:lang w:val="ru-RU"/>
+              </w:rPr>
+            </w:pPr>
+            <w:proofErr w:type="spellStart"/>
+            <w:r>
+              <w:rPr>
+                <w:rFonts w:ascii="Arial Narrow" w:hAnsi="Arial Narrow"/>
+                <w:sz w:val="20"/>
+                <w:szCs w:val="20"/>
+                <w:lang w:val="ru-RU"/>
+              </w:rPr>
+              <w:t>Вибір</w:t>
+            </w:r>
+            <w:proofErr w:type="spellEnd"/>
+            <w:r>
+              <w:rPr>
+                <w:rFonts w:ascii="Arial Narrow" w:hAnsi="Arial Narrow"/>
+                <w:sz w:val="20"/>
+                <w:szCs w:val="20"/>
+                <w:lang w:val="ru-RU"/>
+              </w:rPr>
+              <w:t xml:space="preserve"> </w:t>
+            </w:r>
+            <w:proofErr w:type="spellStart"/>
+            <w:r>
+              <w:rPr>
+                <w:rFonts w:ascii="Arial Narrow" w:hAnsi="Arial Narrow"/>
+                <w:sz w:val="20"/>
+                <w:szCs w:val="20"/>
+                <w:lang w:val="ru-RU"/>
+              </w:rPr>
+              <w:t>опції</w:t>
+            </w:r>
+            <w:proofErr w:type="spellEnd"/>
+            <w:r>
+              <w:rPr>
+                <w:rFonts w:ascii="Arial Narrow" w:hAnsi="Arial Narrow"/>
+                <w:sz w:val="20"/>
+                <w:szCs w:val="20"/>
+                <w:lang w:val="ru-RU"/>
+              </w:rPr>
+              <w:t xml:space="preserve"> 5 (</w:t>
+            </w:r>
+            <w:proofErr w:type="spellStart"/>
+            <w:r>
+              <w:rPr>
+                <w:rFonts w:ascii="Arial Narrow" w:hAnsi="Arial Narrow"/>
+                <w:sz w:val="20"/>
+                <w:szCs w:val="20"/>
+                <w:lang w:val="ru-RU"/>
+              </w:rPr>
+              <w:t>Вийти</w:t>
+            </w:r>
+            <w:proofErr w:type="spellEnd"/>
+            <w:r>
+              <w:rPr>
+                <w:rFonts w:ascii="Arial Narrow" w:hAnsi="Arial Narrow"/>
+                <w:sz w:val="20"/>
+                <w:szCs w:val="20"/>
+                <w:lang w:val="ru-RU"/>
+              </w:rPr>
+              <w:t xml:space="preserve"> з </w:t>
+            </w:r>
+            <w:proofErr w:type="spellStart"/>
+            <w:r>
+              <w:rPr>
+                <w:rFonts w:ascii="Arial Narrow" w:hAnsi="Arial Narrow"/>
+                <w:sz w:val="20"/>
+                <w:szCs w:val="20"/>
+                <w:lang w:val="ru-RU"/>
+              </w:rPr>
+              <w:t>програми</w:t>
+            </w:r>
+            <w:proofErr w:type="spellEnd"/>
+            <w:r>
+              <w:rPr>
+                <w:rFonts w:ascii="Arial Narrow" w:hAnsi="Arial Narrow"/>
+                <w:sz w:val="20"/>
+                <w:szCs w:val="20"/>
+                <w:lang w:val="ru-RU"/>
+              </w:rPr>
+              <w:t>)</w:t>
+            </w:r>
+          </w:p>
+        </w:tc>
+        <w:tc>
+          <w:tcPr>
+            <w:tcW w:w="3749" w:type="dxa"/>
+          </w:tcPr>
+          <w:p>
+            <w:pPr>
+              <w:rPr>
+                <w:rFonts w:ascii="Arial Narrow" w:hAnsi="Arial Narrow"/>
+                <w:sz w:val="20"/>
+                <w:szCs w:val="20"/>
+              </w:rPr>
+            </w:pPr>
+            <w:r>
+              <w:rPr>
+                <w:rFonts w:ascii="Arial Narrow" w:hAnsi="Arial Narrow"/>
+                <w:sz w:val="20"/>
+                <w:szCs w:val="20"/>
+              </w:rPr>
+              <w:t>Програма виводить повідомлення "До побачення!".</w:t>
+            </w:r>
+          </w:p>
+          <w:p>
+            <w:pPr>
+              <w:rPr>
+                <w:rFonts w:ascii="Arial Narrow" w:hAnsi="Arial Narrow"/>
+                <w:sz w:val="20"/>
+                <w:szCs w:val="20"/>
+              </w:rPr>
+            </w:pPr>
+            <w:r>
+              <w:rPr>
+                <w:rFonts w:ascii="Arial Narrow" w:hAnsi="Arial Narrow"/>
+                <w:sz w:val="20"/>
+                <w:szCs w:val="20"/>
+              </w:rPr>
+              <w:t xml:space="preserve">Дані зберігаються у файлі </w:t>
+            </w:r>
+            <w:proofErr w:type="spellStart"/>
+            <w:r>
+              <w:rPr>
+                <w:rFonts w:ascii="Arial Narrow" w:hAnsi="Arial Narrow"/>
+                <w:sz w:val="20"/>
+                <w:szCs w:val="20"/>
+              </w:rPr>
+              <w:t>register_database</w:t>
+            </w:r>
+            <w:proofErr w:type="spellEnd"/>
+            <w:r>
+              <w:rPr>
+                <w:rFonts w:ascii="Arial Narrow" w:hAnsi="Arial Narrow"/>
+                <w:sz w:val="20"/>
+                <w:szCs w:val="20"/>
+              </w:rPr>
+              <w:t>.</w:t>
+            </w:r>
+          </w:p>
+          <w:p>
+            <w:pPr>
+              <w:rPr>
+                <w:rFonts w:ascii="Arial Narrow" w:hAnsi="Arial Narrow"/>
+                <w:sz w:val="20"/>
+                <w:szCs w:val="20"/>
+              </w:rPr>
+            </w:pPr>
+            <w:r>
+              <w:rPr>
+                <w:rFonts w:ascii="Arial Narrow" w:hAnsi="Arial Narrow"/>
+                <w:sz w:val="20"/>
+                <w:szCs w:val="20"/>
+              </w:rPr>
+              <w:t>Програма завершує роботу.</w:t>
+            </w:r>
+          </w:p>
+        </w:tc>
+        <w:tc>
+          <w:tcPr>
+            <w:tcW w:w="1837" w:type="dxa"/>
+            <w:shd w:val="clear" w:color="auto" w:fill="auto"/>
+            <w:vAlign w:val="center"/>
+          </w:tcPr>
+          <w:p>
+            <w:pPr>
+              <w:jc w:val="center"/>
+              <w:rPr>
+                <w:rFonts w:ascii="Arial Narrow" w:hAnsi="Arial Narrow"/>
+                <w:sz w:val="20"/>
+                <w:szCs w:val="20"/>
+                <w:lang w:val="en-US"/>
+              </w:rPr>
+            </w:pPr>
+            <w:r>
+              <w:rPr>
+                <w:rFonts w:ascii="Arial Narrow" w:hAnsi="Arial Narrow"/>
+                <w:sz w:val="20"/>
+                <w:szCs w:val="20"/>
+                <w:lang w:val="en-US"/>
+              </w:rPr>
+              <w:t>passed</w:t>
+            </w:r>
+          </w:p>
+        </w:tc>
+      </w:tr>
+      <w:tr>
+        <w:trPr>
+          <w:trHeight w:val="1440"/>
+          <w:jc w:val="right"/>
+        </w:trPr>
+        <w:tc>
+          <w:tcPr>
+            <w:tcW w:w="883" w:type="dxa"/>
+          </w:tcPr>
+          <w:p>
+            <w:pPr>
+              <w:jc w:val="center"/>
+              <w:rPr>
+                <w:rFonts w:ascii="Arial Narrow" w:hAnsi="Arial Narrow"/>
+                <w:sz w:val="20"/>
+                <w:szCs w:val="20"/>
+              </w:rPr>
+            </w:pPr>
+            <w:r>
+              <w:rPr>
+                <w:rFonts w:ascii="Arial Narrow" w:hAnsi="Arial Narrow"/>
+                <w:sz w:val="20"/>
+                <w:szCs w:val="20"/>
+              </w:rPr>
+              <w:t>TC_0</w:t>
+            </w:r>
+            <w:r>
+              <w:rPr>
+                <w:rFonts w:ascii="Arial Narrow" w:hAnsi="Arial Narrow"/>
+                <w:sz w:val="20"/>
+                <w:szCs w:val="20"/>
+              </w:rPr>
+              <w:t>6</w:t>
+            </w:r>
+          </w:p>
+        </w:tc>
+        <w:tc>
+          <w:tcPr>
+            <w:tcW w:w="3917" w:type="dxa"/>
+          </w:tcPr>
+          <w:p>
+            <w:pPr>
+              <w:rPr>
+                <w:rFonts w:ascii="Arial Narrow" w:hAnsi="Arial Narrow"/>
+                <w:sz w:val="20"/>
+                <w:szCs w:val="20"/>
+                <w:lang w:val="ru-RU"/>
+              </w:rPr>
+            </w:pPr>
+            <w:proofErr w:type="spellStart"/>
+            <w:r>
+              <w:rPr>
+                <w:rFonts w:ascii="Arial Narrow" w:hAnsi="Arial Narrow"/>
+                <w:sz w:val="20"/>
+                <w:szCs w:val="20"/>
+                <w:lang w:val="ru-RU"/>
+              </w:rPr>
+              <w:t>Введення</w:t>
+            </w:r>
+            <w:proofErr w:type="spellEnd"/>
+            <w:r>
+              <w:rPr>
+                <w:rFonts w:ascii="Arial Narrow" w:hAnsi="Arial Narrow"/>
+                <w:sz w:val="20"/>
+                <w:szCs w:val="20"/>
+                <w:lang w:val="ru-RU"/>
+              </w:rPr>
+              <w:t xml:space="preserve"> </w:t>
+            </w:r>
+            <w:proofErr w:type="spellStart"/>
+            <w:r>
+              <w:rPr>
+                <w:rFonts w:ascii="Arial Narrow" w:hAnsi="Arial Narrow"/>
+                <w:sz w:val="20"/>
+                <w:szCs w:val="20"/>
+                <w:lang w:val="ru-RU"/>
+              </w:rPr>
+              <w:t>невірного</w:t>
+            </w:r>
+            <w:proofErr w:type="spellEnd"/>
+            <w:r>
+              <w:rPr>
+                <w:rFonts w:ascii="Arial Narrow" w:hAnsi="Arial Narrow"/>
+                <w:sz w:val="20"/>
+                <w:szCs w:val="20"/>
+                <w:lang w:val="ru-RU"/>
+              </w:rPr>
+              <w:t xml:space="preserve"> номера </w:t>
+            </w:r>
+            <w:proofErr w:type="spellStart"/>
+            <w:r>
+              <w:rPr>
+                <w:rFonts w:ascii="Arial Narrow" w:hAnsi="Arial Narrow"/>
+                <w:sz w:val="20"/>
+                <w:szCs w:val="20"/>
+                <w:lang w:val="ru-RU"/>
+              </w:rPr>
+              <w:t>опції</w:t>
+            </w:r>
+            <w:proofErr w:type="spellEnd"/>
+            <w:r>
+              <w:rPr>
+                <w:rFonts w:ascii="Arial Narrow" w:hAnsi="Arial Narrow"/>
+                <w:sz w:val="20"/>
+                <w:szCs w:val="20"/>
+                <w:lang w:val="ru-RU"/>
+              </w:rPr>
+              <w:t xml:space="preserve"> (</w:t>
+            </w:r>
+            <w:proofErr w:type="spellStart"/>
+            <w:r>
+              <w:rPr>
+                <w:rFonts w:ascii="Arial Narrow" w:hAnsi="Arial Narrow"/>
+                <w:sz w:val="20"/>
+                <w:szCs w:val="20"/>
+                <w:lang w:val="ru-RU"/>
+              </w:rPr>
+              <w:t>наприклад</w:t>
+            </w:r>
+            <w:proofErr w:type="spellEnd"/>
+            <w:r>
+              <w:rPr>
+                <w:rFonts w:ascii="Arial Narrow" w:hAnsi="Arial Narrow"/>
+                <w:sz w:val="20"/>
+                <w:szCs w:val="20"/>
+                <w:lang w:val="ru-RU"/>
+              </w:rPr>
+              <w:t xml:space="preserve">, 6 </w:t>
+            </w:r>
+            <w:proofErr w:type="spellStart"/>
+            <w:r>
+              <w:rPr>
+                <w:rFonts w:ascii="Arial Narrow" w:hAnsi="Arial Narrow"/>
+                <w:sz w:val="20"/>
+                <w:szCs w:val="20"/>
+                <w:lang w:val="ru-RU"/>
+              </w:rPr>
+              <w:t>або</w:t>
+            </w:r>
+            <w:proofErr w:type="spellEnd"/>
+            <w:r>
+              <w:rPr>
+                <w:rFonts w:ascii="Arial Narrow" w:hAnsi="Arial Narrow"/>
+                <w:sz w:val="20"/>
+                <w:szCs w:val="20"/>
+                <w:lang w:val="ru-RU"/>
+              </w:rPr>
+              <w:t xml:space="preserve"> </w:t>
+            </w:r>
+            <w:proofErr w:type="spellStart"/>
+            <w:r>
+              <w:rPr>
+                <w:rFonts w:ascii="Arial Narrow" w:hAnsi="Arial Narrow"/>
+                <w:sz w:val="20"/>
+                <w:szCs w:val="20"/>
+                <w:lang w:val="ru-RU"/>
+              </w:rPr>
+              <w:t>інші</w:t>
+            </w:r>
+            <w:proofErr w:type="spellEnd"/>
+            <w:r>
+              <w:rPr>
+                <w:rFonts w:ascii="Arial Narrow" w:hAnsi="Arial Narrow"/>
+                <w:sz w:val="20"/>
+                <w:szCs w:val="20"/>
+                <w:lang w:val="ru-RU"/>
+              </w:rPr>
+              <w:t xml:space="preserve"> </w:t>
+            </w:r>
+            <w:proofErr w:type="spellStart"/>
+            <w:r>
+              <w:rPr>
+                <w:rFonts w:ascii="Arial Narrow" w:hAnsi="Arial Narrow"/>
+                <w:sz w:val="20"/>
+                <w:szCs w:val="20"/>
+                <w:lang w:val="ru-RU"/>
+              </w:rPr>
+              <w:t>символи</w:t>
+            </w:r>
+            <w:proofErr w:type="spellEnd"/>
+            <w:r>
+              <w:rPr>
+                <w:rFonts w:ascii="Arial Narrow" w:hAnsi="Arial Narrow"/>
+                <w:sz w:val="20"/>
+                <w:szCs w:val="20"/>
+                <w:lang w:val="ru-RU"/>
+              </w:rPr>
+              <w:t>)</w:t>
+            </w:r>
+          </w:p>
+        </w:tc>
+        <w:tc>
+          <w:tcPr>
+            <w:tcW w:w="3749" w:type="dxa"/>
+          </w:tcPr>
+          <w:p>
+            <w:pPr>
+              <w:rPr>
+                <w:rFonts w:ascii="Arial Narrow" w:hAnsi="Arial Narrow"/>
+                <w:sz w:val="20"/>
+                <w:szCs w:val="20"/>
+              </w:rPr>
+            </w:pPr>
+            <w:r>
+              <w:rPr>
+                <w:rFonts w:ascii="Arial Narrow" w:hAnsi="Arial Narrow"/>
+                <w:sz w:val="20"/>
+                <w:szCs w:val="20"/>
+              </w:rPr>
+              <w:t>Повідомлення "Невірний вибір. Спробуйте ще раз."</w:t>
+            </w:r>
+          </w:p>
+          <w:p>
+            <w:pPr>
+              <w:rPr>
+                <w:rFonts w:ascii="Arial Narrow" w:hAnsi="Arial Narrow"/>
+                <w:sz w:val="20"/>
+                <w:szCs w:val="20"/>
+              </w:rPr>
+            </w:pPr>
+            <w:r>
+              <w:rPr>
+                <w:rFonts w:ascii="Arial Narrow" w:hAnsi="Arial Narrow"/>
+                <w:sz w:val="20"/>
+                <w:szCs w:val="20"/>
+              </w:rPr>
+              <w:t>Повернення до головного меню для вибору правильної опції.</w:t>
+            </w:r>
+          </w:p>
+        </w:tc>
+        <w:tc>
+          <w:tcPr>
+            <w:tcW w:w="1837" w:type="dxa"/>
+            <w:shd w:val="clear" w:color="auto" w:fill="auto"/>
+            <w:vAlign w:val="center"/>
+          </w:tcPr>
+          <w:p>
+            <w:pPr>
+              <w:jc w:val="center"/>
+              <w:rPr>
+                <w:rFonts w:ascii="Arial Narrow" w:hAnsi="Arial Narrow"/>
+                <w:sz w:val="20"/>
+                <w:szCs w:val="20"/>
+                <w:lang w:val="en-US"/>
+              </w:rPr>
+            </w:pPr>
+            <w:r>
+              <w:rPr>
+                <w:rFonts w:ascii="Arial Narrow" w:hAnsi="Arial Narrow"/>
+                <w:sz w:val="20"/>
+                <w:szCs w:val="20"/>
+                <w:lang w:val="en-US"/>
+              </w:rPr>
+              <w:t>passed</w:t>
+            </w:r>
+          </w:p>
+        </w:tc>
+      </w:tr>
+    </w:tbl>
+    <w:p>
+      <w:pPr>
+        <w:rPr>
+          <w:rFonts w:ascii="Arial Narrow" w:hAnsi="Arial Narrow"/>
+          <w:sz w:val="20"/>
+          <w:szCs w:val="20"/>
+        </w:rPr>
+      </w:pPr>
+    </w:p>
+    <w:p>
+      <w:pPr>
+        <w:rPr>
+          <w:rFonts w:ascii="Arial Narrow" w:hAnsi="Arial Narrow"/>
+          <w:sz w:val="20"/>
+          <w:szCs w:val="20"/>
+        </w:rPr>
+      </w:pPr>
+    </w:p>
+    <w:p>
+      <w:pPr>
+        <w:rPr>
+          <w:rFonts w:ascii="Arial Narrow" w:hAnsi="Arial Narrow"/>
+          <w:sz w:val="16"/>
+          <w:szCs w:val="16"/>
+        </w:rPr>
+      </w:pPr>
+    </w:p>
+    <w:p/>
     <w:p>
       <w:pPr>
         <w:spacing w:after="160" w:line="259" w:lineRule="auto"/>

</xml_diff>